<commit_message>
Update IS213 ESD G7T3 Final Report.docx
Edited the Steps Explanation for Scenario 5
</commit_message>
<xml_diff>
--- a/documentations/IS213 ESD G7T3 Final Report.docx
+++ b/documentations/IS213 ESD G7T3 Final Report.docx
@@ -176,6 +176,7 @@
                                 <w:lang w:val="en-US"/>
                               </w:rPr>
                             </w:pPr>
+                            <w:proofErr w:type="spellStart"/>
                             <w:r>
                               <w:rPr>
                                 <w:rFonts w:ascii="Cambria" w:eastAsia="Cambria" w:hAnsi="Cambria" w:cs="Cambria"/>
@@ -187,6 +188,7 @@
                               </w:rPr>
                               <w:t>PAWSystem</w:t>
                             </w:r>
+                            <w:proofErr w:type="spellEnd"/>
                           </w:p>
                         </w:txbxContent>
                       </wps:txbx>
@@ -433,8 +435,6 @@
                               </w:rPr>
                               <w:t xml:space="preserve"> Report</w:t>
                             </w:r>
-                            <w:bookmarkStart w:id="0" w:name="_GoBack"/>
-                            <w:bookmarkEnd w:id="0"/>
                           </w:p>
                           <w:p>
                             <w:pPr>
@@ -495,8 +495,21 @@
                                 <w:sz w:val="24"/>
                                 <w:szCs w:val="18"/>
                               </w:rPr>
-                              <w:t>Chantel Er</w:t>
+                              <w:t xml:space="preserve">Chantel </w:t>
                             </w:r>
+                            <w:proofErr w:type="spellStart"/>
+                            <w:r>
+                              <w:rPr>
+                                <w:rFonts w:ascii="Times New Roman" w:eastAsia="Cambria" w:hAnsi="Times New Roman" w:cs="Times New Roman"/>
+                                <w:bCs/>
+                                <w:i/>
+                                <w:color w:val="000000"/>
+                                <w:sz w:val="24"/>
+                                <w:szCs w:val="18"/>
+                              </w:rPr>
+                              <w:t>Er</w:t>
+                            </w:r>
+                            <w:proofErr w:type="spellEnd"/>
                           </w:p>
                           <w:p>
                             <w:pPr>
@@ -2858,8 +2871,8 @@
       <w:pPr>
         <w:spacing w:line="276" w:lineRule="auto"/>
       </w:pPr>
-      <w:bookmarkStart w:id="2" w:name="_gjdgxs" w:colFirst="0" w:colLast="0"/>
-      <w:bookmarkEnd w:id="2"/>
+      <w:bookmarkStart w:id="0" w:name="_gjdgxs" w:colFirst="0" w:colLast="0"/>
+      <w:bookmarkEnd w:id="0"/>
     </w:p>
     <w:p>
       <w:pPr>
@@ -2932,7 +2945,7 @@
           <w:color w:val="000000" w:themeColor="text1"/>
         </w:rPr>
       </w:pPr>
-      <w:bookmarkStart w:id="3" w:name="_Toc37371428"/>
+      <w:bookmarkStart w:id="1" w:name="_Toc37371428"/>
       <w:r>
         <w:rPr>
           <w:rFonts w:ascii="Times New Roman" w:hAnsi="Times New Roman" w:cs="Times New Roman"/>
@@ -2943,7 +2956,7 @@
         <w:lastRenderedPageBreak/>
         <w:t>Introduction</w:t>
       </w:r>
-      <w:bookmarkEnd w:id="3"/>
+      <w:bookmarkEnd w:id="1"/>
     </w:p>
     <w:p>
       <w:pPr>
@@ -2955,8 +2968,8 @@
           <w:color w:val="000000" w:themeColor="text1"/>
         </w:rPr>
       </w:pPr>
-      <w:bookmarkStart w:id="4" w:name="_30j0zll" w:colFirst="0" w:colLast="0"/>
-      <w:bookmarkEnd w:id="4"/>
+      <w:bookmarkStart w:id="2" w:name="_30j0zll" w:colFirst="0" w:colLast="0"/>
+      <w:bookmarkEnd w:id="2"/>
       <w:r>
         <w:rPr>
           <w:rFonts w:ascii="Times New Roman" w:hAnsi="Times New Roman" w:cs="Times New Roman"/>
@@ -2978,6 +2991,7 @@
         </w:rPr>
         <w:t xml:space="preserve">called the </w:t>
       </w:r>
+      <w:proofErr w:type="spellStart"/>
       <w:r>
         <w:rPr>
           <w:rFonts w:ascii="Times New Roman" w:hAnsi="Times New Roman" w:cs="Times New Roman"/>
@@ -2999,6 +3013,7 @@
         </w:rPr>
         <w:t>System</w:t>
       </w:r>
+      <w:proofErr w:type="spellEnd"/>
       <w:r>
         <w:rPr>
           <w:rFonts w:ascii="Times New Roman" w:hAnsi="Times New Roman" w:cs="Times New Roman"/>
@@ -3006,12 +3021,21 @@
         </w:rPr>
         <w:t xml:space="preserve">. </w:t>
       </w:r>
-      <w:r>
-        <w:rPr>
-          <w:rFonts w:ascii="Times New Roman" w:hAnsi="Times New Roman" w:cs="Times New Roman"/>
-          <w:color w:val="000000" w:themeColor="text1"/>
-        </w:rPr>
-        <w:t xml:space="preserve">PawS System aims to be a one-stop platform for all fragmented pet’s services app in the market. It provides the various functions not limited to the following. </w:t>
+      <w:proofErr w:type="spellStart"/>
+      <w:r>
+        <w:rPr>
+          <w:rFonts w:ascii="Times New Roman" w:hAnsi="Times New Roman" w:cs="Times New Roman"/>
+          <w:color w:val="000000" w:themeColor="text1"/>
+        </w:rPr>
+        <w:t>PawS</w:t>
+      </w:r>
+      <w:proofErr w:type="spellEnd"/>
+      <w:r>
+        <w:rPr>
+          <w:rFonts w:ascii="Times New Roman" w:hAnsi="Times New Roman" w:cs="Times New Roman"/>
+          <w:color w:val="000000" w:themeColor="text1"/>
+        </w:rPr>
+        <w:t xml:space="preserve"> System aims to be a one-stop platform for all fragmented pet’s services app in the market. It provides the various functions not limited to the following. </w:t>
       </w:r>
     </w:p>
     <w:p>
@@ -3249,14 +3273,30 @@
           <w:rFonts w:ascii="Times New Roman" w:hAnsi="Times New Roman" w:cs="Times New Roman"/>
           <w:color w:val="000000" w:themeColor="text1"/>
         </w:rPr>
-        <w:t>For the PAW</w:t>
-      </w:r>
-      <w:r>
-        <w:rPr>
-          <w:rFonts w:ascii="Times New Roman" w:hAnsi="Times New Roman" w:cs="Times New Roman"/>
-          <w:color w:val="000000" w:themeColor="text1"/>
-        </w:rPr>
-        <w:t xml:space="preserve">System, our team has implemented 5 user scenarios which consists, but not limited to the following scenarios. </w:t>
+        <w:t xml:space="preserve">For the </w:t>
+      </w:r>
+      <w:proofErr w:type="spellStart"/>
+      <w:r>
+        <w:rPr>
+          <w:rFonts w:ascii="Times New Roman" w:hAnsi="Times New Roman" w:cs="Times New Roman"/>
+          <w:color w:val="000000" w:themeColor="text1"/>
+        </w:rPr>
+        <w:t>PAW</w:t>
+      </w:r>
+      <w:r>
+        <w:rPr>
+          <w:rFonts w:ascii="Times New Roman" w:hAnsi="Times New Roman" w:cs="Times New Roman"/>
+          <w:color w:val="000000" w:themeColor="text1"/>
+        </w:rPr>
+        <w:t>System</w:t>
+      </w:r>
+      <w:proofErr w:type="spellEnd"/>
+      <w:r>
+        <w:rPr>
+          <w:rFonts w:ascii="Times New Roman" w:hAnsi="Times New Roman" w:cs="Times New Roman"/>
+          <w:color w:val="000000" w:themeColor="text1"/>
+        </w:rPr>
+        <w:t xml:space="preserve">, our team has implemented 5 user scenarios which consists, but not limited to the following scenarios. </w:t>
       </w:r>
     </w:p>
     <w:p>
@@ -3413,7 +3453,7 @@
           <w:color w:val="000000" w:themeColor="text1"/>
         </w:rPr>
       </w:pPr>
-      <w:bookmarkStart w:id="5" w:name="_Toc37371429"/>
+      <w:bookmarkStart w:id="3" w:name="_Toc37371429"/>
       <w:r>
         <w:rPr>
           <w:rFonts w:ascii="Times New Roman" w:hAnsi="Times New Roman" w:cs="Times New Roman"/>
@@ -3423,7 +3463,7 @@
         </w:rPr>
         <w:t>Technical Overview Diagram</w:t>
       </w:r>
-      <w:bookmarkEnd w:id="5"/>
+      <w:bookmarkEnd w:id="3"/>
     </w:p>
     <w:p>
       <w:pPr>
@@ -3491,7 +3531,7 @@
           <w:color w:val="000000" w:themeColor="text1"/>
         </w:rPr>
       </w:pPr>
-      <w:bookmarkStart w:id="6" w:name="_Toc37371430"/>
+      <w:bookmarkStart w:id="4" w:name="_Toc37371430"/>
       <w:r>
         <w:rPr>
           <w:rFonts w:ascii="Times New Roman" w:hAnsi="Times New Roman" w:cs="Times New Roman"/>
@@ -3502,7 +3542,7 @@
         <w:lastRenderedPageBreak/>
         <w:t>User Scenarios</w:t>
       </w:r>
-      <w:bookmarkEnd w:id="6"/>
+      <w:bookmarkEnd w:id="4"/>
     </w:p>
     <w:p>
       <w:pPr>
@@ -3522,9 +3562,9 @@
           <w:szCs w:val="22"/>
         </w:rPr>
       </w:pPr>
-      <w:bookmarkStart w:id="7" w:name="_3j3e6mufl45f" w:colFirst="0" w:colLast="0"/>
-      <w:bookmarkStart w:id="8" w:name="_Toc37371431"/>
-      <w:bookmarkEnd w:id="7"/>
+      <w:bookmarkStart w:id="5" w:name="_3j3e6mufl45f" w:colFirst="0" w:colLast="0"/>
+      <w:bookmarkStart w:id="6" w:name="_Toc37371431"/>
+      <w:bookmarkEnd w:id="5"/>
       <w:r>
         <w:rPr>
           <w:rFonts w:ascii="Times New Roman" w:hAnsi="Times New Roman" w:cs="Times New Roman"/>
@@ -3547,7 +3587,7 @@
         </w:rPr>
         <w:t xml:space="preserve"> – Customer Manages Booking</w:t>
       </w:r>
-      <w:bookmarkEnd w:id="8"/>
+      <w:bookmarkEnd w:id="6"/>
     </w:p>
     <w:p>
       <w:pPr>
@@ -3623,7 +3663,7 @@
           <w:szCs w:val="22"/>
         </w:rPr>
       </w:pPr>
-      <w:bookmarkStart w:id="9" w:name="_Toc37371432"/>
+      <w:bookmarkStart w:id="7" w:name="_Toc37371432"/>
       <w:r>
         <w:rPr>
           <w:rFonts w:ascii="Times New Roman" w:hAnsi="Times New Roman" w:cs="Times New Roman"/>
@@ -3635,7 +3675,7 @@
         </w:rPr>
         <w:t>Steps Explanation for Scenario 1</w:t>
       </w:r>
-      <w:bookmarkEnd w:id="9"/>
+      <w:bookmarkEnd w:id="7"/>
     </w:p>
     <w:p>
       <w:pPr>
@@ -3682,21 +3722,53 @@
           <w:rFonts w:ascii="Times New Roman" w:eastAsia="Times New Roman" w:hAnsi="Times New Roman" w:cs="Times New Roman"/>
           <w:lang w:val="en-SG"/>
         </w:rPr>
-        <w:t xml:space="preserve">Upon receiving this UI request, PawS UI then sends a </w:t>
-      </w:r>
+        <w:t xml:space="preserve">Upon receiving this UI request, </w:t>
+      </w:r>
+      <w:proofErr w:type="spellStart"/>
       <w:r>
         <w:rPr>
           <w:rFonts w:ascii="Times New Roman" w:eastAsia="Times New Roman" w:hAnsi="Times New Roman" w:cs="Times New Roman"/>
           <w:lang w:val="en-SG"/>
         </w:rPr>
-        <w:t>[POST]</w:t>
-      </w:r>
+        <w:t>PawS</w:t>
+      </w:r>
+      <w:proofErr w:type="spellEnd"/>
       <w:r>
         <w:rPr>
           <w:rFonts w:ascii="Times New Roman" w:eastAsia="Times New Roman" w:hAnsi="Times New Roman" w:cs="Times New Roman"/>
           <w:lang w:val="en-SG"/>
         </w:rPr>
-        <w:t xml:space="preserve"> request to PawS Enterprise Solution </w:t>
+        <w:t xml:space="preserve"> UI then sends a </w:t>
+      </w:r>
+      <w:r>
+        <w:rPr>
+          <w:rFonts w:ascii="Times New Roman" w:eastAsia="Times New Roman" w:hAnsi="Times New Roman" w:cs="Times New Roman"/>
+          <w:lang w:val="en-SG"/>
+        </w:rPr>
+        <w:t>[POST]</w:t>
+      </w:r>
+      <w:r>
+        <w:rPr>
+          <w:rFonts w:ascii="Times New Roman" w:eastAsia="Times New Roman" w:hAnsi="Times New Roman" w:cs="Times New Roman"/>
+          <w:lang w:val="en-SG"/>
+        </w:rPr>
+        <w:t xml:space="preserve"> request to </w:t>
+      </w:r>
+      <w:proofErr w:type="spellStart"/>
+      <w:r>
+        <w:rPr>
+          <w:rFonts w:ascii="Times New Roman" w:eastAsia="Times New Roman" w:hAnsi="Times New Roman" w:cs="Times New Roman"/>
+          <w:lang w:val="en-SG"/>
+        </w:rPr>
+        <w:t>PawS</w:t>
+      </w:r>
+      <w:proofErr w:type="spellEnd"/>
+      <w:r>
+        <w:rPr>
+          <w:rFonts w:ascii="Times New Roman" w:eastAsia="Times New Roman" w:hAnsi="Times New Roman" w:cs="Times New Roman"/>
+          <w:lang w:val="en-SG"/>
+        </w:rPr>
+        <w:t xml:space="preserve"> Enterprise Solution </w:t>
       </w:r>
       <w:r>
         <w:rPr>
@@ -3719,19 +3791,60 @@
           <w:rFonts w:ascii="Times New Roman" w:hAnsi="Times New Roman" w:cs="Times New Roman"/>
         </w:rPr>
       </w:pPr>
+      <w:proofErr w:type="spellStart"/>
       <w:r>
         <w:rPr>
           <w:rFonts w:ascii="Times New Roman" w:eastAsia="Times New Roman" w:hAnsi="Times New Roman" w:cs="Times New Roman"/>
           <w:lang w:val="en-SG"/>
         </w:rPr>
-        <w:t xml:space="preserve">PawS Enterpise Solution then sends </w:t>
-      </w:r>
+        <w:t>PawS</w:t>
+      </w:r>
+      <w:proofErr w:type="spellEnd"/>
       <w:r>
         <w:rPr>
           <w:rFonts w:ascii="Times New Roman" w:eastAsia="Times New Roman" w:hAnsi="Times New Roman" w:cs="Times New Roman"/>
           <w:lang w:val="en-SG"/>
         </w:rPr>
-        <w:t xml:space="preserve">then returns the creation status to the PawS customer UI. </w:t>
+        <w:t xml:space="preserve"> </w:t>
+      </w:r>
+      <w:proofErr w:type="spellStart"/>
+      <w:r>
+        <w:rPr>
+          <w:rFonts w:ascii="Times New Roman" w:eastAsia="Times New Roman" w:hAnsi="Times New Roman" w:cs="Times New Roman"/>
+          <w:lang w:val="en-SG"/>
+        </w:rPr>
+        <w:t>Enterpise</w:t>
+      </w:r>
+      <w:proofErr w:type="spellEnd"/>
+      <w:r>
+        <w:rPr>
+          <w:rFonts w:ascii="Times New Roman" w:eastAsia="Times New Roman" w:hAnsi="Times New Roman" w:cs="Times New Roman"/>
+          <w:lang w:val="en-SG"/>
+        </w:rPr>
+        <w:t xml:space="preserve"> Solution then sends </w:t>
+      </w:r>
+      <w:r>
+        <w:rPr>
+          <w:rFonts w:ascii="Times New Roman" w:eastAsia="Times New Roman" w:hAnsi="Times New Roman" w:cs="Times New Roman"/>
+          <w:lang w:val="en-SG"/>
+        </w:rPr>
+        <w:t xml:space="preserve">then returns the creation status to the </w:t>
+      </w:r>
+      <w:proofErr w:type="spellStart"/>
+      <w:r>
+        <w:rPr>
+          <w:rFonts w:ascii="Times New Roman" w:eastAsia="Times New Roman" w:hAnsi="Times New Roman" w:cs="Times New Roman"/>
+          <w:lang w:val="en-SG"/>
+        </w:rPr>
+        <w:t>PawS</w:t>
+      </w:r>
+      <w:proofErr w:type="spellEnd"/>
+      <w:r>
+        <w:rPr>
+          <w:rFonts w:ascii="Times New Roman" w:eastAsia="Times New Roman" w:hAnsi="Times New Roman" w:cs="Times New Roman"/>
+          <w:lang w:val="en-SG"/>
+        </w:rPr>
+        <w:t xml:space="preserve"> customer UI. </w:t>
       </w:r>
     </w:p>
     <w:p>
@@ -3751,7 +3864,21 @@
         <w:rPr>
           <w:rFonts w:ascii="Times New Roman" w:hAnsi="Times New Roman" w:cs="Times New Roman"/>
         </w:rPr>
-        <w:t xml:space="preserve">The PawS UI then displays the booking </w:t>
+        <w:t xml:space="preserve">The </w:t>
+      </w:r>
+      <w:proofErr w:type="spellStart"/>
+      <w:r>
+        <w:rPr>
+          <w:rFonts w:ascii="Times New Roman" w:hAnsi="Times New Roman" w:cs="Times New Roman"/>
+        </w:rPr>
+        <w:t>PawS</w:t>
+      </w:r>
+      <w:proofErr w:type="spellEnd"/>
+      <w:r>
+        <w:rPr>
+          <w:rFonts w:ascii="Times New Roman" w:hAnsi="Times New Roman" w:cs="Times New Roman"/>
+        </w:rPr>
+        <w:t xml:space="preserve"> UI then displays the booking </w:t>
       </w:r>
       <w:r>
         <w:rPr>
@@ -3783,9 +3910,9 @@
           <w:szCs w:val="22"/>
         </w:rPr>
       </w:pPr>
-      <w:bookmarkStart w:id="10" w:name="_64czuojzt9yz" w:colFirst="0" w:colLast="0"/>
-      <w:bookmarkStart w:id="11" w:name="_Toc37371433"/>
-      <w:bookmarkEnd w:id="10"/>
+      <w:bookmarkStart w:id="8" w:name="_64czuojzt9yz" w:colFirst="0" w:colLast="0"/>
+      <w:bookmarkStart w:id="9" w:name="_Toc37371433"/>
+      <w:bookmarkEnd w:id="8"/>
       <w:r>
         <w:rPr>
           <w:rFonts w:ascii="Times New Roman" w:hAnsi="Times New Roman" w:cs="Times New Roman"/>
@@ -3797,7 +3924,7 @@
         </w:rPr>
         <w:t>Microservices</w:t>
       </w:r>
-      <w:bookmarkEnd w:id="11"/>
+      <w:bookmarkEnd w:id="9"/>
     </w:p>
     <w:tbl>
       <w:tblPr>
@@ -4098,8 +4225,20 @@
                 <w:sz w:val="20"/>
                 <w:szCs w:val="20"/>
               </w:rPr>
-              <w:t>/serviceprovider</w:t>
-            </w:r>
+              <w:t>/</w:t>
+            </w:r>
+            <w:proofErr w:type="spellStart"/>
+            <w:r>
+              <w:rPr>
+                <w:rFonts w:ascii="Consolas" w:hAnsi="Consolas" w:cs="Times New Roman"/>
+                <w:iCs/>
+                <w:color w:val="000000" w:themeColor="text1"/>
+                <w:sz w:val="20"/>
+                <w:szCs w:val="20"/>
+              </w:rPr>
+              <w:t>serviceprovider</w:t>
+            </w:r>
+            <w:proofErr w:type="spellEnd"/>
           </w:p>
         </w:tc>
         <w:tc>
@@ -4169,6 +4308,7 @@
                 <w:szCs w:val="20"/>
               </w:rPr>
             </w:pPr>
+            <w:proofErr w:type="spellStart"/>
             <w:r>
               <w:rPr>
                 <w:rFonts w:ascii="Consolas" w:hAnsi="Consolas" w:cs="Times New Roman"/>
@@ -4179,6 +4319,7 @@
               </w:rPr>
               <w:t>provider_day</w:t>
             </w:r>
+            <w:proofErr w:type="spellEnd"/>
             <w:r>
               <w:rPr>
                 <w:rFonts w:ascii="Consolas" w:hAnsi="Consolas" w:cs="Times New Roman"/>
@@ -4201,6 +4342,7 @@
                 <w:szCs w:val="20"/>
               </w:rPr>
             </w:pPr>
+            <w:proofErr w:type="spellStart"/>
             <w:r>
               <w:rPr>
                 <w:rFonts w:ascii="Consolas" w:hAnsi="Consolas" w:cs="Times New Roman"/>
@@ -4211,6 +4353,7 @@
               </w:rPr>
               <w:t>provider_mobile</w:t>
             </w:r>
+            <w:proofErr w:type="spellEnd"/>
             <w:r>
               <w:rPr>
                 <w:rFonts w:ascii="Consolas" w:hAnsi="Consolas" w:cs="Times New Roman"/>
@@ -4233,6 +4376,7 @@
                 <w:szCs w:val="20"/>
               </w:rPr>
             </w:pPr>
+            <w:proofErr w:type="spellStart"/>
             <w:r>
               <w:rPr>
                 <w:rFonts w:ascii="Consolas" w:hAnsi="Consolas" w:cs="Times New Roman"/>
@@ -4243,6 +4387,7 @@
               </w:rPr>
               <w:t>provider_name</w:t>
             </w:r>
+            <w:proofErr w:type="spellEnd"/>
             <w:r>
               <w:rPr>
                 <w:rFonts w:ascii="Consolas" w:hAnsi="Consolas" w:cs="Times New Roman"/>
@@ -4265,6 +4410,7 @@
                 <w:szCs w:val="20"/>
               </w:rPr>
             </w:pPr>
+            <w:proofErr w:type="spellStart"/>
             <w:r>
               <w:rPr>
                 <w:rFonts w:ascii="Consolas" w:hAnsi="Consolas" w:cs="Times New Roman"/>
@@ -4275,6 +4421,7 @@
               </w:rPr>
               <w:t>provider_price</w:t>
             </w:r>
+            <w:proofErr w:type="spellEnd"/>
             <w:r>
               <w:rPr>
                 <w:rFonts w:ascii="Consolas" w:hAnsi="Consolas" w:cs="Times New Roman"/>
@@ -4297,6 +4444,7 @@
                 <w:szCs w:val="20"/>
               </w:rPr>
             </w:pPr>
+            <w:proofErr w:type="spellStart"/>
             <w:r>
               <w:rPr>
                 <w:rFonts w:ascii="Consolas" w:hAnsi="Consolas" w:cs="Times New Roman"/>
@@ -4307,6 +4455,7 @@
               </w:rPr>
               <w:t>provider_service</w:t>
             </w:r>
+            <w:proofErr w:type="spellEnd"/>
             <w:r>
               <w:rPr>
                 <w:rFonts w:ascii="Consolas" w:hAnsi="Consolas" w:cs="Times New Roman"/>
@@ -4329,6 +4478,7 @@
                 <w:szCs w:val="20"/>
               </w:rPr>
             </w:pPr>
+            <w:proofErr w:type="spellStart"/>
             <w:r>
               <w:rPr>
                 <w:rFonts w:ascii="Consolas" w:hAnsi="Consolas" w:cs="Times New Roman"/>
@@ -4339,6 +4489,7 @@
               </w:rPr>
               <w:t>provider_time</w:t>
             </w:r>
+            <w:proofErr w:type="spellEnd"/>
           </w:p>
           <w:p>
             <w:pPr>
@@ -4513,6 +4664,7 @@
                 <w:szCs w:val="20"/>
               </w:rPr>
             </w:pPr>
+            <w:proofErr w:type="spellStart"/>
             <w:r>
               <w:rPr>
                 <w:rFonts w:ascii="Consolas" w:hAnsi="Consolas" w:cs="Times New Roman"/>
@@ -4523,6 +4675,7 @@
               </w:rPr>
               <w:t>customer_mobile</w:t>
             </w:r>
+            <w:proofErr w:type="spellEnd"/>
             <w:r>
               <w:rPr>
                 <w:rFonts w:ascii="Consolas" w:hAnsi="Consolas" w:cs="Times New Roman"/>
@@ -4545,6 +4698,7 @@
                 <w:szCs w:val="20"/>
               </w:rPr>
             </w:pPr>
+            <w:proofErr w:type="spellStart"/>
             <w:r>
               <w:rPr>
                 <w:rFonts w:ascii="Consolas" w:hAnsi="Consolas" w:cs="Times New Roman"/>
@@ -4555,6 +4709,7 @@
               </w:rPr>
               <w:t>provider_id</w:t>
             </w:r>
+            <w:proofErr w:type="spellEnd"/>
             <w:r>
               <w:rPr>
                 <w:rFonts w:ascii="Consolas" w:hAnsi="Consolas" w:cs="Times New Roman"/>
@@ -4577,6 +4732,7 @@
                 <w:szCs w:val="20"/>
               </w:rPr>
             </w:pPr>
+            <w:proofErr w:type="spellStart"/>
             <w:r>
               <w:rPr>
                 <w:rFonts w:ascii="Consolas" w:hAnsi="Consolas" w:cs="Times New Roman"/>
@@ -4587,6 +4743,7 @@
               </w:rPr>
               <w:t>provider_name</w:t>
             </w:r>
+            <w:proofErr w:type="spellEnd"/>
             <w:r>
               <w:rPr>
                 <w:rFonts w:ascii="Consolas" w:hAnsi="Consolas" w:cs="Times New Roman"/>
@@ -4609,6 +4766,7 @@
                 <w:szCs w:val="20"/>
               </w:rPr>
             </w:pPr>
+            <w:proofErr w:type="spellStart"/>
             <w:r>
               <w:rPr>
                 <w:rFonts w:ascii="Consolas" w:hAnsi="Consolas" w:cs="Times New Roman"/>
@@ -4619,6 +4777,7 @@
               </w:rPr>
               <w:t>provider_service</w:t>
             </w:r>
+            <w:proofErr w:type="spellEnd"/>
             <w:r>
               <w:rPr>
                 <w:rFonts w:ascii="Consolas" w:hAnsi="Consolas" w:cs="Times New Roman"/>
@@ -4641,6 +4800,7 @@
                 <w:szCs w:val="20"/>
               </w:rPr>
             </w:pPr>
+            <w:proofErr w:type="spellStart"/>
             <w:r>
               <w:rPr>
                 <w:rFonts w:ascii="Consolas" w:hAnsi="Consolas" w:cs="Times New Roman"/>
@@ -4651,6 +4811,7 @@
               </w:rPr>
               <w:t>booking_time</w:t>
             </w:r>
+            <w:proofErr w:type="spellEnd"/>
             <w:r>
               <w:rPr>
                 <w:rFonts w:ascii="Consolas" w:hAnsi="Consolas" w:cs="Times New Roman"/>
@@ -4673,6 +4834,7 @@
                 <w:szCs w:val="20"/>
               </w:rPr>
             </w:pPr>
+            <w:proofErr w:type="spellStart"/>
             <w:r>
               <w:rPr>
                 <w:rFonts w:ascii="Consolas" w:hAnsi="Consolas" w:cs="Times New Roman"/>
@@ -4683,6 +4845,7 @@
               </w:rPr>
               <w:t>booking_day</w:t>
             </w:r>
+            <w:proofErr w:type="spellEnd"/>
             <w:r>
               <w:rPr>
                 <w:rFonts w:ascii="Consolas" w:hAnsi="Consolas" w:cs="Times New Roman"/>
@@ -4705,6 +4868,7 @@
                 <w:szCs w:val="20"/>
               </w:rPr>
             </w:pPr>
+            <w:proofErr w:type="spellStart"/>
             <w:r>
               <w:rPr>
                 <w:rFonts w:ascii="Consolas" w:hAnsi="Consolas" w:cs="Times New Roman"/>
@@ -4715,6 +4879,7 @@
               </w:rPr>
               <w:t>booking_price</w:t>
             </w:r>
+            <w:proofErr w:type="spellEnd"/>
             <w:r>
               <w:rPr>
                 <w:rFonts w:ascii="Consolas" w:hAnsi="Consolas" w:cs="Times New Roman"/>
@@ -4737,6 +4902,7 @@
                 <w:szCs w:val="20"/>
               </w:rPr>
             </w:pPr>
+            <w:proofErr w:type="spellStart"/>
             <w:r>
               <w:rPr>
                 <w:rFonts w:ascii="Consolas" w:hAnsi="Consolas" w:cs="Times New Roman"/>
@@ -4747,6 +4913,7 @@
               </w:rPr>
               <w:t>booking_status</w:t>
             </w:r>
+            <w:proofErr w:type="spellEnd"/>
             <w:r>
               <w:rPr>
                 <w:rFonts w:ascii="Consolas" w:hAnsi="Consolas" w:cs="Times New Roman"/>
@@ -4769,6 +4936,7 @@
                 <w:szCs w:val="20"/>
               </w:rPr>
             </w:pPr>
+            <w:proofErr w:type="spellStart"/>
             <w:r>
               <w:rPr>
                 <w:rFonts w:ascii="Consolas" w:hAnsi="Consolas" w:cs="Times New Roman"/>
@@ -4779,6 +4947,7 @@
               </w:rPr>
               <w:t>booking_payment_status</w:t>
             </w:r>
+            <w:proofErr w:type="spellEnd"/>
           </w:p>
           <w:p>
             <w:pPr>
@@ -4850,7 +5019,7 @@
           <w:szCs w:val="22"/>
         </w:rPr>
       </w:pPr>
-      <w:bookmarkStart w:id="12" w:name="_Toc37371434"/>
+      <w:bookmarkStart w:id="10" w:name="_Toc37371434"/>
       <w:r>
         <w:rPr>
           <w:rFonts w:ascii="Times New Roman" w:hAnsi="Times New Roman" w:cs="Times New Roman"/>
@@ -4906,7 +5075,7 @@
         </w:rPr>
         <w:t>Service Provider manage booking</w:t>
       </w:r>
-      <w:bookmarkEnd w:id="12"/>
+      <w:bookmarkEnd w:id="10"/>
     </w:p>
     <w:p>
       <w:pPr>
@@ -4993,7 +5162,7 @@
           <w:szCs w:val="22"/>
         </w:rPr>
       </w:pPr>
-      <w:bookmarkStart w:id="13" w:name="_Toc37371435"/>
+      <w:bookmarkStart w:id="11" w:name="_Toc37371435"/>
       <w:r>
         <w:rPr>
           <w:rFonts w:ascii="Times New Roman" w:hAnsi="Times New Roman" w:cs="Times New Roman"/>
@@ -5006,7 +5175,7 @@
         <w:lastRenderedPageBreak/>
         <w:t>Steps Explanation for Scenario 2</w:t>
       </w:r>
-      <w:bookmarkEnd w:id="13"/>
+      <w:bookmarkEnd w:id="11"/>
     </w:p>
     <w:p>
       <w:pPr>
@@ -5028,7 +5197,25 @@
           <w:color w:val="000000" w:themeColor="text1"/>
           <w:lang w:val="en-SG"/>
         </w:rPr>
-        <w:t>Customer starts the booking request by selecting his available day and time as shown on the PawS UI</w:t>
+        <w:t xml:space="preserve">Customer starts the booking request by selecting his available day and time as shown on the </w:t>
+      </w:r>
+      <w:proofErr w:type="spellStart"/>
+      <w:r>
+        <w:rPr>
+          <w:rFonts w:ascii="Times New Roman" w:eastAsia="Times New Roman" w:hAnsi="Times New Roman" w:cs="Times New Roman"/>
+          <w:color w:val="000000" w:themeColor="text1"/>
+          <w:lang w:val="en-SG"/>
+        </w:rPr>
+        <w:t>PawS</w:t>
+      </w:r>
+      <w:proofErr w:type="spellEnd"/>
+      <w:r>
+        <w:rPr>
+          <w:rFonts w:ascii="Times New Roman" w:eastAsia="Times New Roman" w:hAnsi="Times New Roman" w:cs="Times New Roman"/>
+          <w:color w:val="000000" w:themeColor="text1"/>
+          <w:lang w:val="en-SG"/>
+        </w:rPr>
+        <w:t xml:space="preserve"> UI</w:t>
       </w:r>
       <w:r>
         <w:rPr>
@@ -5068,7 +5255,45 @@
           <w:color w:val="000000" w:themeColor="text1"/>
           <w:lang w:val="en-SG"/>
         </w:rPr>
-        <w:t>Upon receiving this UI request, PawS UI then sends a GET request to PawS Enterprise Solution to get the list of service providers as well as the available booking slots.</w:t>
+        <w:t xml:space="preserve">Upon receiving this UI request, </w:t>
+      </w:r>
+      <w:proofErr w:type="spellStart"/>
+      <w:r>
+        <w:rPr>
+          <w:rFonts w:ascii="Times New Roman" w:eastAsia="Times New Roman" w:hAnsi="Times New Roman" w:cs="Times New Roman"/>
+          <w:color w:val="000000" w:themeColor="text1"/>
+          <w:lang w:val="en-SG"/>
+        </w:rPr>
+        <w:t>PawS</w:t>
+      </w:r>
+      <w:proofErr w:type="spellEnd"/>
+      <w:r>
+        <w:rPr>
+          <w:rFonts w:ascii="Times New Roman" w:eastAsia="Times New Roman" w:hAnsi="Times New Roman" w:cs="Times New Roman"/>
+          <w:color w:val="000000" w:themeColor="text1"/>
+          <w:lang w:val="en-SG"/>
+        </w:rPr>
+        <w:t xml:space="preserve"> UI then sends a GET request to </w:t>
+      </w:r>
+      <w:proofErr w:type="spellStart"/>
+      <w:proofErr w:type="gramStart"/>
+      <w:r>
+        <w:rPr>
+          <w:rFonts w:ascii="Times New Roman" w:eastAsia="Times New Roman" w:hAnsi="Times New Roman" w:cs="Times New Roman"/>
+          <w:color w:val="000000" w:themeColor="text1"/>
+          <w:lang w:val="en-SG"/>
+        </w:rPr>
+        <w:t>PawS</w:t>
+      </w:r>
+      <w:proofErr w:type="spellEnd"/>
+      <w:proofErr w:type="gramEnd"/>
+      <w:r>
+        <w:rPr>
+          <w:rFonts w:ascii="Times New Roman" w:eastAsia="Times New Roman" w:hAnsi="Times New Roman" w:cs="Times New Roman"/>
+          <w:color w:val="000000" w:themeColor="text1"/>
+          <w:lang w:val="en-SG"/>
+        </w:rPr>
+        <w:t xml:space="preserve"> Enterprise Solution to get the list of service providers as well as the available booking slots.</w:t>
       </w:r>
     </w:p>
     <w:p>
@@ -5086,13 +5311,59 @@
           <w:lang w:val="en-SG"/>
         </w:rPr>
       </w:pPr>
+      <w:proofErr w:type="spellStart"/>
       <w:r>
         <w:rPr>
           <w:rFonts w:ascii="Times New Roman" w:eastAsia="Times New Roman" w:hAnsi="Times New Roman" w:cs="Times New Roman"/>
           <w:color w:val="000000" w:themeColor="text1"/>
           <w:lang w:val="en-SG"/>
         </w:rPr>
-        <w:t>PawS Enterpise Solution then sends a reply message back to PawS UI containing the list of available slots of service provider.</w:t>
+        <w:t>PawS</w:t>
+      </w:r>
+      <w:proofErr w:type="spellEnd"/>
+      <w:r>
+        <w:rPr>
+          <w:rFonts w:ascii="Times New Roman" w:eastAsia="Times New Roman" w:hAnsi="Times New Roman" w:cs="Times New Roman"/>
+          <w:color w:val="000000" w:themeColor="text1"/>
+          <w:lang w:val="en-SG"/>
+        </w:rPr>
+        <w:t xml:space="preserve"> </w:t>
+      </w:r>
+      <w:proofErr w:type="spellStart"/>
+      <w:r>
+        <w:rPr>
+          <w:rFonts w:ascii="Times New Roman" w:eastAsia="Times New Roman" w:hAnsi="Times New Roman" w:cs="Times New Roman"/>
+          <w:color w:val="000000" w:themeColor="text1"/>
+          <w:lang w:val="en-SG"/>
+        </w:rPr>
+        <w:t>Enterpise</w:t>
+      </w:r>
+      <w:proofErr w:type="spellEnd"/>
+      <w:r>
+        <w:rPr>
+          <w:rFonts w:ascii="Times New Roman" w:eastAsia="Times New Roman" w:hAnsi="Times New Roman" w:cs="Times New Roman"/>
+          <w:color w:val="000000" w:themeColor="text1"/>
+          <w:lang w:val="en-SG"/>
+        </w:rPr>
+        <w:t xml:space="preserve"> Solution then sends a reply message back to </w:t>
+      </w:r>
+      <w:proofErr w:type="spellStart"/>
+      <w:r>
+        <w:rPr>
+          <w:rFonts w:ascii="Times New Roman" w:eastAsia="Times New Roman" w:hAnsi="Times New Roman" w:cs="Times New Roman"/>
+          <w:color w:val="000000" w:themeColor="text1"/>
+          <w:lang w:val="en-SG"/>
+        </w:rPr>
+        <w:t>PawS</w:t>
+      </w:r>
+      <w:proofErr w:type="spellEnd"/>
+      <w:r>
+        <w:rPr>
+          <w:rFonts w:ascii="Times New Roman" w:eastAsia="Times New Roman" w:hAnsi="Times New Roman" w:cs="Times New Roman"/>
+          <w:color w:val="000000" w:themeColor="text1"/>
+          <w:lang w:val="en-SG"/>
+        </w:rPr>
+        <w:t xml:space="preserve"> UI containing the list of available slots of service provider.</w:t>
       </w:r>
     </w:p>
     <w:p>
@@ -5115,7 +5386,25 @@
           <w:color w:val="000000" w:themeColor="text1"/>
           <w:lang w:val="en-SG"/>
         </w:rPr>
-        <w:t>The PawS UI then displays the booking date and time availability for service provider to the passenger.</w:t>
+        <w:t xml:space="preserve">The </w:t>
+      </w:r>
+      <w:proofErr w:type="spellStart"/>
+      <w:r>
+        <w:rPr>
+          <w:rFonts w:ascii="Times New Roman" w:eastAsia="Times New Roman" w:hAnsi="Times New Roman" w:cs="Times New Roman"/>
+          <w:color w:val="000000" w:themeColor="text1"/>
+          <w:lang w:val="en-SG"/>
+        </w:rPr>
+        <w:t>PawS</w:t>
+      </w:r>
+      <w:proofErr w:type="spellEnd"/>
+      <w:r>
+        <w:rPr>
+          <w:rFonts w:ascii="Times New Roman" w:eastAsia="Times New Roman" w:hAnsi="Times New Roman" w:cs="Times New Roman"/>
+          <w:color w:val="000000" w:themeColor="text1"/>
+          <w:lang w:val="en-SG"/>
+        </w:rPr>
+        <w:t xml:space="preserve"> UI then displays the booking date and time availability for service provider to the passenger.</w:t>
       </w:r>
     </w:p>
     <w:p>
@@ -5135,9 +5424,9 @@
           <w:szCs w:val="22"/>
         </w:rPr>
       </w:pPr>
-      <w:bookmarkStart w:id="14" w:name="_4qiim2wwz4fn" w:colFirst="0" w:colLast="0"/>
-      <w:bookmarkStart w:id="15" w:name="_Toc37371436"/>
-      <w:bookmarkEnd w:id="14"/>
+      <w:bookmarkStart w:id="12" w:name="_4qiim2wwz4fn" w:colFirst="0" w:colLast="0"/>
+      <w:bookmarkStart w:id="13" w:name="_Toc37371436"/>
+      <w:bookmarkEnd w:id="12"/>
       <w:r>
         <w:rPr>
           <w:rFonts w:ascii="Times New Roman" w:hAnsi="Times New Roman" w:cs="Times New Roman"/>
@@ -5160,7 +5449,7 @@
         </w:rPr>
         <w:t>ervices</w:t>
       </w:r>
-      <w:bookmarkEnd w:id="15"/>
+      <w:bookmarkEnd w:id="13"/>
     </w:p>
     <w:tbl>
       <w:tblPr>
@@ -5483,18 +5772,42 @@
                 <w:sz w:val="20"/>
                 <w:szCs w:val="20"/>
               </w:rPr>
-              <w:t>&lt;string:</w:t>
-            </w:r>
-            <w:r>
-              <w:rPr>
-                <w:rFonts w:ascii="Consolas" w:hAnsi="Consolas" w:cs="Times New Roman"/>
-                <w:iCs/>
-                <w:color w:val="000000" w:themeColor="text1"/>
-                <w:sz w:val="20"/>
-                <w:szCs w:val="20"/>
-              </w:rPr>
-              <w:t>provider_id</w:t>
-            </w:r>
+              <w:t>&lt;</w:t>
+            </w:r>
+            <w:proofErr w:type="spellStart"/>
+            <w:proofErr w:type="gramStart"/>
+            <w:r>
+              <w:rPr>
+                <w:rFonts w:ascii="Consolas" w:hAnsi="Consolas" w:cs="Times New Roman"/>
+                <w:iCs/>
+                <w:color w:val="000000" w:themeColor="text1"/>
+                <w:sz w:val="20"/>
+                <w:szCs w:val="20"/>
+              </w:rPr>
+              <w:t>string:</w:t>
+            </w:r>
+            <w:r>
+              <w:rPr>
+                <w:rFonts w:ascii="Consolas" w:hAnsi="Consolas" w:cs="Times New Roman"/>
+                <w:iCs/>
+                <w:color w:val="000000" w:themeColor="text1"/>
+                <w:sz w:val="20"/>
+                <w:szCs w:val="20"/>
+              </w:rPr>
+              <w:t>provider</w:t>
+            </w:r>
+            <w:proofErr w:type="gramEnd"/>
+            <w:r>
+              <w:rPr>
+                <w:rFonts w:ascii="Consolas" w:hAnsi="Consolas" w:cs="Times New Roman"/>
+                <w:iCs/>
+                <w:color w:val="000000" w:themeColor="text1"/>
+                <w:sz w:val="20"/>
+                <w:szCs w:val="20"/>
+              </w:rPr>
+              <w:t>_id</w:t>
+            </w:r>
+            <w:proofErr w:type="spellEnd"/>
             <w:r>
               <w:rPr>
                 <w:rFonts w:ascii="Consolas" w:hAnsi="Consolas" w:cs="Times New Roman"/>
@@ -5585,6 +5898,7 @@
                 <w:szCs w:val="20"/>
               </w:rPr>
             </w:pPr>
+            <w:proofErr w:type="spellStart"/>
             <w:r>
               <w:rPr>
                 <w:rFonts w:ascii="Consolas" w:hAnsi="Consolas" w:cs="Times New Roman"/>
@@ -5595,6 +5909,7 @@
               </w:rPr>
               <w:t>customer_mobile</w:t>
             </w:r>
+            <w:proofErr w:type="spellEnd"/>
             <w:r>
               <w:rPr>
                 <w:rFonts w:ascii="Consolas" w:hAnsi="Consolas" w:cs="Times New Roman"/>
@@ -5617,6 +5932,7 @@
                 <w:szCs w:val="20"/>
               </w:rPr>
             </w:pPr>
+            <w:proofErr w:type="spellStart"/>
             <w:r>
               <w:rPr>
                 <w:rFonts w:ascii="Consolas" w:hAnsi="Consolas" w:cs="Times New Roman"/>
@@ -5627,6 +5943,7 @@
               </w:rPr>
               <w:t>provider_id</w:t>
             </w:r>
+            <w:proofErr w:type="spellEnd"/>
             <w:r>
               <w:rPr>
                 <w:rFonts w:ascii="Consolas" w:hAnsi="Consolas" w:cs="Times New Roman"/>
@@ -5649,6 +5966,7 @@
                 <w:szCs w:val="20"/>
               </w:rPr>
             </w:pPr>
+            <w:proofErr w:type="spellStart"/>
             <w:r>
               <w:rPr>
                 <w:rFonts w:ascii="Consolas" w:hAnsi="Consolas" w:cs="Times New Roman"/>
@@ -5659,6 +5977,7 @@
               </w:rPr>
               <w:t>provider_name</w:t>
             </w:r>
+            <w:proofErr w:type="spellEnd"/>
             <w:r>
               <w:rPr>
                 <w:rFonts w:ascii="Consolas" w:hAnsi="Consolas" w:cs="Times New Roman"/>
@@ -5681,6 +6000,7 @@
                 <w:szCs w:val="20"/>
               </w:rPr>
             </w:pPr>
+            <w:proofErr w:type="spellStart"/>
             <w:r>
               <w:rPr>
                 <w:rFonts w:ascii="Consolas" w:hAnsi="Consolas" w:cs="Times New Roman"/>
@@ -5691,6 +6011,7 @@
               </w:rPr>
               <w:t>provider_service</w:t>
             </w:r>
+            <w:proofErr w:type="spellEnd"/>
             <w:r>
               <w:rPr>
                 <w:rFonts w:ascii="Consolas" w:hAnsi="Consolas" w:cs="Times New Roman"/>
@@ -5713,6 +6034,7 @@
                 <w:szCs w:val="20"/>
               </w:rPr>
             </w:pPr>
+            <w:proofErr w:type="spellStart"/>
             <w:r>
               <w:rPr>
                 <w:rFonts w:ascii="Consolas" w:hAnsi="Consolas" w:cs="Times New Roman"/>
@@ -5723,6 +6045,7 @@
               </w:rPr>
               <w:t>booking_time</w:t>
             </w:r>
+            <w:proofErr w:type="spellEnd"/>
             <w:r>
               <w:rPr>
                 <w:rFonts w:ascii="Consolas" w:hAnsi="Consolas" w:cs="Times New Roman"/>
@@ -5745,6 +6068,7 @@
                 <w:szCs w:val="20"/>
               </w:rPr>
             </w:pPr>
+            <w:proofErr w:type="spellStart"/>
             <w:r>
               <w:rPr>
                 <w:rFonts w:ascii="Consolas" w:hAnsi="Consolas" w:cs="Times New Roman"/>
@@ -5755,6 +6079,7 @@
               </w:rPr>
               <w:t>booking_day</w:t>
             </w:r>
+            <w:proofErr w:type="spellEnd"/>
             <w:r>
               <w:rPr>
                 <w:rFonts w:ascii="Consolas" w:hAnsi="Consolas" w:cs="Times New Roman"/>
@@ -5777,6 +6102,7 @@
                 <w:szCs w:val="20"/>
               </w:rPr>
             </w:pPr>
+            <w:proofErr w:type="spellStart"/>
             <w:r>
               <w:rPr>
                 <w:rFonts w:ascii="Consolas" w:hAnsi="Consolas" w:cs="Times New Roman"/>
@@ -5787,6 +6113,7 @@
               </w:rPr>
               <w:t>booking_price</w:t>
             </w:r>
+            <w:proofErr w:type="spellEnd"/>
             <w:r>
               <w:rPr>
                 <w:rFonts w:ascii="Consolas" w:hAnsi="Consolas" w:cs="Times New Roman"/>
@@ -5809,6 +6136,7 @@
                 <w:szCs w:val="20"/>
               </w:rPr>
             </w:pPr>
+            <w:proofErr w:type="spellStart"/>
             <w:r>
               <w:rPr>
                 <w:rFonts w:ascii="Consolas" w:hAnsi="Consolas" w:cs="Times New Roman"/>
@@ -5819,6 +6147,7 @@
               </w:rPr>
               <w:t>booking_status</w:t>
             </w:r>
+            <w:proofErr w:type="spellEnd"/>
             <w:r>
               <w:rPr>
                 <w:rFonts w:ascii="Consolas" w:hAnsi="Consolas" w:cs="Times New Roman"/>
@@ -5841,6 +6170,7 @@
                 <w:szCs w:val="20"/>
               </w:rPr>
             </w:pPr>
+            <w:proofErr w:type="spellStart"/>
             <w:r>
               <w:rPr>
                 <w:rFonts w:ascii="Consolas" w:hAnsi="Consolas" w:cs="Times New Roman"/>
@@ -5851,6 +6181,7 @@
               </w:rPr>
               <w:t>booking_payment_status</w:t>
             </w:r>
+            <w:proofErr w:type="spellEnd"/>
           </w:p>
           <w:p>
             <w:pPr>
@@ -6015,7 +6346,41 @@
                 <w:szCs w:val="20"/>
                 <w:lang w:val="en-SG"/>
               </w:rPr>
-              <w:t>&lt;string:booking_id&gt;</w:t>
+              <w:t>&lt;</w:t>
+            </w:r>
+            <w:proofErr w:type="spellStart"/>
+            <w:proofErr w:type="gramStart"/>
+            <w:r>
+              <w:rPr>
+                <w:rFonts w:ascii="Consolas" w:eastAsia="Times New Roman" w:hAnsi="Consolas" w:cs="Times New Roman"/>
+                <w:color w:val="000000" w:themeColor="text1"/>
+                <w:sz w:val="20"/>
+                <w:szCs w:val="20"/>
+                <w:lang w:val="en-SG"/>
+              </w:rPr>
+              <w:t>string:booking</w:t>
+            </w:r>
+            <w:proofErr w:type="gramEnd"/>
+            <w:r>
+              <w:rPr>
+                <w:rFonts w:ascii="Consolas" w:eastAsia="Times New Roman" w:hAnsi="Consolas" w:cs="Times New Roman"/>
+                <w:color w:val="000000" w:themeColor="text1"/>
+                <w:sz w:val="20"/>
+                <w:szCs w:val="20"/>
+                <w:lang w:val="en-SG"/>
+              </w:rPr>
+              <w:t>_id</w:t>
+            </w:r>
+            <w:proofErr w:type="spellEnd"/>
+            <w:r>
+              <w:rPr>
+                <w:rFonts w:ascii="Consolas" w:eastAsia="Times New Roman" w:hAnsi="Consolas" w:cs="Times New Roman"/>
+                <w:color w:val="000000" w:themeColor="text1"/>
+                <w:sz w:val="20"/>
+                <w:szCs w:val="20"/>
+                <w:lang w:val="en-SG"/>
+              </w:rPr>
+              <w:t>&gt;</w:t>
             </w:r>
           </w:p>
         </w:tc>
@@ -6058,6 +6423,7 @@
                 <w:lang w:val="en-SG"/>
               </w:rPr>
             </w:pPr>
+            <w:proofErr w:type="spellStart"/>
             <w:r>
               <w:rPr>
                 <w:rFonts w:ascii="Consolas" w:eastAsia="Times New Roman" w:hAnsi="Consolas" w:cs="Times New Roman"/>
@@ -6068,6 +6434,7 @@
               </w:rPr>
               <w:t>booking_id</w:t>
             </w:r>
+            <w:proofErr w:type="spellEnd"/>
             <w:r>
               <w:rPr>
                 <w:rFonts w:ascii="Consolas" w:eastAsia="Times New Roman" w:hAnsi="Consolas" w:cs="Times New Roman"/>
@@ -6076,8 +6443,20 @@
                 <w:szCs w:val="20"/>
                 <w:lang w:val="en-SG"/>
               </w:rPr>
-              <w:t>, booking_status</w:t>
-            </w:r>
+              <w:t xml:space="preserve">, </w:t>
+            </w:r>
+            <w:proofErr w:type="spellStart"/>
+            <w:r>
+              <w:rPr>
+                <w:rFonts w:ascii="Consolas" w:eastAsia="Times New Roman" w:hAnsi="Consolas" w:cs="Times New Roman"/>
+                <w:color w:val="000000" w:themeColor="text1"/>
+                <w:sz w:val="20"/>
+                <w:szCs w:val="20"/>
+                <w:lang w:val="en-SG"/>
+              </w:rPr>
+              <w:t>booking_status</w:t>
+            </w:r>
+            <w:proofErr w:type="spellEnd"/>
           </w:p>
           <w:p>
             <w:pPr>
@@ -6142,14 +6521,14 @@
           <w:color w:val="000000" w:themeColor="text1"/>
         </w:rPr>
       </w:pPr>
-      <w:bookmarkStart w:id="16" w:name="_wvjyh78f943y" w:colFirst="0" w:colLast="0"/>
-      <w:bookmarkStart w:id="17" w:name="_lztak2c0cdru" w:colFirst="0" w:colLast="0"/>
-      <w:bookmarkStart w:id="18" w:name="_b0h5x7mrmuxp" w:colFirst="0" w:colLast="0"/>
-      <w:bookmarkStart w:id="19" w:name="_nk0rklndeyj0" w:colFirst="0" w:colLast="0"/>
+      <w:bookmarkStart w:id="14" w:name="_wvjyh78f943y" w:colFirst="0" w:colLast="0"/>
+      <w:bookmarkStart w:id="15" w:name="_lztak2c0cdru" w:colFirst="0" w:colLast="0"/>
+      <w:bookmarkStart w:id="16" w:name="_b0h5x7mrmuxp" w:colFirst="0" w:colLast="0"/>
+      <w:bookmarkStart w:id="17" w:name="_nk0rklndeyj0" w:colFirst="0" w:colLast="0"/>
+      <w:bookmarkEnd w:id="14"/>
+      <w:bookmarkEnd w:id="15"/>
       <w:bookmarkEnd w:id="16"/>
       <w:bookmarkEnd w:id="17"/>
-      <w:bookmarkEnd w:id="18"/>
-      <w:bookmarkEnd w:id="19"/>
     </w:p>
     <w:p>
       <w:pPr>
@@ -6168,7 +6547,7 @@
       <w:r>
         <w:t xml:space="preserve"> </w:t>
       </w:r>
-      <w:bookmarkStart w:id="20" w:name="_Toc37371437"/>
+      <w:bookmarkStart w:id="18" w:name="_Toc37371437"/>
       <w:r>
         <w:rPr>
           <w:rFonts w:ascii="Times New Roman" w:hAnsi="Times New Roman" w:cs="Times New Roman"/>
@@ -6246,7 +6625,7 @@
         </w:rPr>
         <w:t>reates Review</w:t>
       </w:r>
-      <w:bookmarkEnd w:id="20"/>
+      <w:bookmarkEnd w:id="18"/>
     </w:p>
     <w:p>
       <w:pPr>
@@ -6345,7 +6724,7 @@
           <w:szCs w:val="22"/>
         </w:rPr>
       </w:pPr>
-      <w:bookmarkStart w:id="21" w:name="_Toc37371438"/>
+      <w:bookmarkStart w:id="19" w:name="_Toc37371438"/>
       <w:r>
         <w:rPr>
           <w:rFonts w:ascii="Times New Roman" w:hAnsi="Times New Roman" w:cs="Times New Roman"/>
@@ -6368,7 +6747,7 @@
         </w:rPr>
         <w:t>3</w:t>
       </w:r>
-      <w:bookmarkEnd w:id="21"/>
+      <w:bookmarkEnd w:id="19"/>
     </w:p>
     <w:p>
       <w:pPr>
@@ -6415,7 +6794,61 @@
           <w:color w:val="000000" w:themeColor="text1"/>
           <w:lang w:val="en-SG"/>
         </w:rPr>
-        <w:t>The PawS UI then gets the submitted review from the PawS Enterprise Solution. The PawS Enterprise Solution returns the review to the service provider</w:t>
+        <w:t xml:space="preserve">The </w:t>
+      </w:r>
+      <w:proofErr w:type="spellStart"/>
+      <w:r>
+        <w:rPr>
+          <w:rFonts w:ascii="Times New Roman" w:eastAsia="Times New Roman" w:hAnsi="Times New Roman" w:cs="Times New Roman"/>
+          <w:color w:val="000000" w:themeColor="text1"/>
+          <w:lang w:val="en-SG"/>
+        </w:rPr>
+        <w:t>PawS</w:t>
+      </w:r>
+      <w:proofErr w:type="spellEnd"/>
+      <w:r>
+        <w:rPr>
+          <w:rFonts w:ascii="Times New Roman" w:eastAsia="Times New Roman" w:hAnsi="Times New Roman" w:cs="Times New Roman"/>
+          <w:color w:val="000000" w:themeColor="text1"/>
+          <w:lang w:val="en-SG"/>
+        </w:rPr>
+        <w:t xml:space="preserve"> UI then gets the submitted review from the </w:t>
+      </w:r>
+      <w:proofErr w:type="spellStart"/>
+      <w:r>
+        <w:rPr>
+          <w:rFonts w:ascii="Times New Roman" w:eastAsia="Times New Roman" w:hAnsi="Times New Roman" w:cs="Times New Roman"/>
+          <w:color w:val="000000" w:themeColor="text1"/>
+          <w:lang w:val="en-SG"/>
+        </w:rPr>
+        <w:t>PawS</w:t>
+      </w:r>
+      <w:proofErr w:type="spellEnd"/>
+      <w:r>
+        <w:rPr>
+          <w:rFonts w:ascii="Times New Roman" w:eastAsia="Times New Roman" w:hAnsi="Times New Roman" w:cs="Times New Roman"/>
+          <w:color w:val="000000" w:themeColor="text1"/>
+          <w:lang w:val="en-SG"/>
+        </w:rPr>
+        <w:t xml:space="preserve"> Enterprise Solution. The </w:t>
+      </w:r>
+      <w:proofErr w:type="spellStart"/>
+      <w:r>
+        <w:rPr>
+          <w:rFonts w:ascii="Times New Roman" w:eastAsia="Times New Roman" w:hAnsi="Times New Roman" w:cs="Times New Roman"/>
+          <w:color w:val="000000" w:themeColor="text1"/>
+          <w:lang w:val="en-SG"/>
+        </w:rPr>
+        <w:t>PawS</w:t>
+      </w:r>
+      <w:proofErr w:type="spellEnd"/>
+      <w:r>
+        <w:rPr>
+          <w:rFonts w:ascii="Times New Roman" w:eastAsia="Times New Roman" w:hAnsi="Times New Roman" w:cs="Times New Roman"/>
+          <w:color w:val="000000" w:themeColor="text1"/>
+          <w:lang w:val="en-SG"/>
+        </w:rPr>
+        <w:t xml:space="preserve"> Enterprise Solution returns the review to the service provider</w:t>
       </w:r>
       <w:r>
         <w:rPr>
@@ -6522,7 +6955,7 @@
           <w:szCs w:val="22"/>
         </w:rPr>
       </w:pPr>
-      <w:bookmarkStart w:id="22" w:name="_Toc37371439"/>
+      <w:bookmarkStart w:id="20" w:name="_Toc37371439"/>
       <w:r>
         <w:rPr>
           <w:rFonts w:ascii="Times New Roman" w:hAnsi="Times New Roman" w:cs="Times New Roman"/>
@@ -6546,7 +6979,7 @@
         </w:rPr>
         <w:t>ervices</w:t>
       </w:r>
-      <w:bookmarkEnd w:id="22"/>
+      <w:bookmarkEnd w:id="20"/>
     </w:p>
     <w:tbl>
       <w:tblPr>
@@ -6925,7 +7358,44 @@
                 <w:szCs w:val="20"/>
                 <w:lang w:val="en-US"/>
               </w:rPr>
-              <w:t>&lt;string:booking_id&gt;</w:t>
+              <w:t>&lt;</w:t>
+            </w:r>
+            <w:proofErr w:type="spellStart"/>
+            <w:proofErr w:type="gramStart"/>
+            <w:r>
+              <w:rPr>
+                <w:rFonts w:ascii="Consolas" w:hAnsi="Consolas" w:cs="Times New Roman"/>
+                <w:iCs/>
+                <w:color w:val="000000" w:themeColor="text1"/>
+                <w:sz w:val="20"/>
+                <w:szCs w:val="20"/>
+                <w:lang w:val="en-US"/>
+              </w:rPr>
+              <w:t>string:booking</w:t>
+            </w:r>
+            <w:proofErr w:type="gramEnd"/>
+            <w:r>
+              <w:rPr>
+                <w:rFonts w:ascii="Consolas" w:hAnsi="Consolas" w:cs="Times New Roman"/>
+                <w:iCs/>
+                <w:color w:val="000000" w:themeColor="text1"/>
+                <w:sz w:val="20"/>
+                <w:szCs w:val="20"/>
+                <w:lang w:val="en-US"/>
+              </w:rPr>
+              <w:t>_id</w:t>
+            </w:r>
+            <w:proofErr w:type="spellEnd"/>
+            <w:r>
+              <w:rPr>
+                <w:rFonts w:ascii="Consolas" w:hAnsi="Consolas" w:cs="Times New Roman"/>
+                <w:iCs/>
+                <w:color w:val="000000" w:themeColor="text1"/>
+                <w:sz w:val="20"/>
+                <w:szCs w:val="20"/>
+                <w:lang w:val="en-US"/>
+              </w:rPr>
+              <w:t>&gt;</w:t>
             </w:r>
           </w:p>
         </w:tc>
@@ -6983,6 +7453,7 @@
                 <w:lang w:val="en-US"/>
               </w:rPr>
             </w:pPr>
+            <w:proofErr w:type="spellStart"/>
             <w:r>
               <w:rPr>
                 <w:rFonts w:ascii="Consolas" w:hAnsi="Consolas" w:cs="Times New Roman"/>
@@ -6992,7 +7463,19 @@
                 <w:szCs w:val="20"/>
                 <w:lang w:val="en-US"/>
               </w:rPr>
-              <w:t>booking_id,</w:t>
+              <w:t>booking_id</w:t>
+            </w:r>
+            <w:proofErr w:type="spellEnd"/>
+            <w:r>
+              <w:rPr>
+                <w:rFonts w:ascii="Consolas" w:hAnsi="Consolas" w:cs="Times New Roman"/>
+                <w:iCs/>
+                <w:color w:val="000000" w:themeColor="text1"/>
+                <w:sz w:val="20"/>
+                <w:szCs w:val="20"/>
+                <w:lang w:val="en-US"/>
+              </w:rPr>
+              <w:t>,</w:t>
             </w:r>
           </w:p>
           <w:p>
@@ -7007,6 +7490,7 @@
                 <w:lang w:val="en-US"/>
               </w:rPr>
             </w:pPr>
+            <w:proofErr w:type="spellStart"/>
             <w:r>
               <w:rPr>
                 <w:rFonts w:ascii="Consolas" w:hAnsi="Consolas" w:cs="Times New Roman"/>
@@ -7016,8 +7500,33 @@
                 <w:szCs w:val="20"/>
                 <w:lang w:val="en-US"/>
               </w:rPr>
-              <w:t>review_star, review_comment</w:t>
-            </w:r>
+              <w:t>review_star</w:t>
+            </w:r>
+            <w:proofErr w:type="spellEnd"/>
+            <w:r>
+              <w:rPr>
+                <w:rFonts w:ascii="Consolas" w:hAnsi="Consolas" w:cs="Times New Roman"/>
+                <w:iCs/>
+                <w:color w:val="000000" w:themeColor="text1"/>
+                <w:sz w:val="20"/>
+                <w:szCs w:val="20"/>
+                <w:lang w:val="en-US"/>
+              </w:rPr>
+              <w:t xml:space="preserve">, </w:t>
+            </w:r>
+            <w:proofErr w:type="spellStart"/>
+            <w:r>
+              <w:rPr>
+                <w:rFonts w:ascii="Consolas" w:hAnsi="Consolas" w:cs="Times New Roman"/>
+                <w:iCs/>
+                <w:color w:val="000000" w:themeColor="text1"/>
+                <w:sz w:val="20"/>
+                <w:szCs w:val="20"/>
+                <w:lang w:val="en-US"/>
+              </w:rPr>
+              <w:t>review_comment</w:t>
+            </w:r>
+            <w:proofErr w:type="spellEnd"/>
           </w:p>
           <w:p>
             <w:pPr>
@@ -7279,8 +7788,10 @@
                 <w:szCs w:val="20"/>
                 <w:lang w:val="en-US"/>
               </w:rPr>
-              <w:t>&lt;string:</w:t>
-            </w:r>
+              <w:t>&lt;</w:t>
+            </w:r>
+            <w:proofErr w:type="spellStart"/>
+            <w:proofErr w:type="gramStart"/>
             <w:r>
               <w:rPr>
                 <w:rFonts w:ascii="Consolas" w:hAnsi="Consolas" w:cs="Times New Roman"/>
@@ -7290,8 +7801,32 @@
                 <w:szCs w:val="20"/>
                 <w:lang w:val="en-US"/>
               </w:rPr>
-              <w:t>customer_mobile</w:t>
-            </w:r>
+              <w:t>string:</w:t>
+            </w:r>
+            <w:r>
+              <w:rPr>
+                <w:rFonts w:ascii="Consolas" w:hAnsi="Consolas" w:cs="Times New Roman"/>
+                <w:iCs/>
+                <w:color w:val="000000" w:themeColor="text1"/>
+                <w:sz w:val="20"/>
+                <w:szCs w:val="20"/>
+                <w:lang w:val="en-US"/>
+              </w:rPr>
+              <w:t>customer</w:t>
+            </w:r>
+            <w:proofErr w:type="gramEnd"/>
+            <w:r>
+              <w:rPr>
+                <w:rFonts w:ascii="Consolas" w:hAnsi="Consolas" w:cs="Times New Roman"/>
+                <w:iCs/>
+                <w:color w:val="000000" w:themeColor="text1"/>
+                <w:sz w:val="20"/>
+                <w:szCs w:val="20"/>
+                <w:lang w:val="en-US"/>
+              </w:rPr>
+              <w:t>_mobile</w:t>
+            </w:r>
+            <w:proofErr w:type="spellEnd"/>
             <w:r>
               <w:rPr>
                 <w:rFonts w:ascii="Consolas" w:hAnsi="Consolas" w:cs="Times New Roman"/>
@@ -7359,6 +7894,7 @@
                 <w:lang w:val="en-US"/>
               </w:rPr>
             </w:pPr>
+            <w:proofErr w:type="spellStart"/>
             <w:r>
               <w:rPr>
                 <w:rFonts w:ascii="Consolas" w:hAnsi="Consolas" w:cs="Times New Roman"/>
@@ -7370,6 +7906,7 @@
               </w:rPr>
               <w:t>customer_mobile</w:t>
             </w:r>
+            <w:proofErr w:type="spellEnd"/>
           </w:p>
           <w:p>
             <w:pPr>
@@ -7457,6 +7994,7 @@
                 <w:szCs w:val="20"/>
               </w:rPr>
             </w:pPr>
+            <w:proofErr w:type="spellStart"/>
             <w:r>
               <w:rPr>
                 <w:rFonts w:ascii="Consolas" w:hAnsi="Consolas" w:cs="Times New Roman"/>
@@ -7467,6 +8005,7 @@
               </w:rPr>
               <w:t>customer_mobile</w:t>
             </w:r>
+            <w:proofErr w:type="spellEnd"/>
             <w:r>
               <w:rPr>
                 <w:rFonts w:ascii="Consolas" w:hAnsi="Consolas" w:cs="Times New Roman"/>
@@ -7489,6 +8028,7 @@
                 <w:szCs w:val="20"/>
               </w:rPr>
             </w:pPr>
+            <w:proofErr w:type="spellStart"/>
             <w:r>
               <w:rPr>
                 <w:rFonts w:ascii="Consolas" w:hAnsi="Consolas" w:cs="Times New Roman"/>
@@ -7499,6 +8039,7 @@
               </w:rPr>
               <w:t>provider_id</w:t>
             </w:r>
+            <w:proofErr w:type="spellEnd"/>
             <w:r>
               <w:rPr>
                 <w:rFonts w:ascii="Consolas" w:hAnsi="Consolas" w:cs="Times New Roman"/>
@@ -7521,6 +8062,7 @@
                 <w:szCs w:val="20"/>
               </w:rPr>
             </w:pPr>
+            <w:proofErr w:type="spellStart"/>
             <w:r>
               <w:rPr>
                 <w:rFonts w:ascii="Consolas" w:hAnsi="Consolas" w:cs="Times New Roman"/>
@@ -7531,6 +8073,7 @@
               </w:rPr>
               <w:t>provider_name</w:t>
             </w:r>
+            <w:proofErr w:type="spellEnd"/>
             <w:r>
               <w:rPr>
                 <w:rFonts w:ascii="Consolas" w:hAnsi="Consolas" w:cs="Times New Roman"/>
@@ -7553,6 +8096,7 @@
                 <w:szCs w:val="20"/>
               </w:rPr>
             </w:pPr>
+            <w:proofErr w:type="spellStart"/>
             <w:r>
               <w:rPr>
                 <w:rFonts w:ascii="Consolas" w:hAnsi="Consolas" w:cs="Times New Roman"/>
@@ -7563,6 +8107,7 @@
               </w:rPr>
               <w:t>provider_service</w:t>
             </w:r>
+            <w:proofErr w:type="spellEnd"/>
             <w:r>
               <w:rPr>
                 <w:rFonts w:ascii="Consolas" w:hAnsi="Consolas" w:cs="Times New Roman"/>
@@ -7585,6 +8130,7 @@
                 <w:szCs w:val="20"/>
               </w:rPr>
             </w:pPr>
+            <w:proofErr w:type="spellStart"/>
             <w:r>
               <w:rPr>
                 <w:rFonts w:ascii="Consolas" w:hAnsi="Consolas" w:cs="Times New Roman"/>
@@ -7595,6 +8141,7 @@
               </w:rPr>
               <w:t>booking_time</w:t>
             </w:r>
+            <w:proofErr w:type="spellEnd"/>
             <w:r>
               <w:rPr>
                 <w:rFonts w:ascii="Consolas" w:hAnsi="Consolas" w:cs="Times New Roman"/>
@@ -7617,6 +8164,7 @@
                 <w:szCs w:val="20"/>
               </w:rPr>
             </w:pPr>
+            <w:proofErr w:type="spellStart"/>
             <w:r>
               <w:rPr>
                 <w:rFonts w:ascii="Consolas" w:hAnsi="Consolas" w:cs="Times New Roman"/>
@@ -7627,6 +8175,7 @@
               </w:rPr>
               <w:t>booking_day</w:t>
             </w:r>
+            <w:proofErr w:type="spellEnd"/>
             <w:r>
               <w:rPr>
                 <w:rFonts w:ascii="Consolas" w:hAnsi="Consolas" w:cs="Times New Roman"/>
@@ -7649,6 +8198,7 @@
                 <w:szCs w:val="20"/>
               </w:rPr>
             </w:pPr>
+            <w:proofErr w:type="spellStart"/>
             <w:r>
               <w:rPr>
                 <w:rFonts w:ascii="Consolas" w:hAnsi="Consolas" w:cs="Times New Roman"/>
@@ -7659,6 +8209,7 @@
               </w:rPr>
               <w:t>booking_price</w:t>
             </w:r>
+            <w:proofErr w:type="spellEnd"/>
             <w:r>
               <w:rPr>
                 <w:rFonts w:ascii="Consolas" w:hAnsi="Consolas" w:cs="Times New Roman"/>
@@ -7681,6 +8232,7 @@
                 <w:szCs w:val="20"/>
               </w:rPr>
             </w:pPr>
+            <w:proofErr w:type="spellStart"/>
             <w:r>
               <w:rPr>
                 <w:rFonts w:ascii="Consolas" w:hAnsi="Consolas" w:cs="Times New Roman"/>
@@ -7691,6 +8243,7 @@
               </w:rPr>
               <w:t>booking_status</w:t>
             </w:r>
+            <w:proofErr w:type="spellEnd"/>
             <w:r>
               <w:rPr>
                 <w:rFonts w:ascii="Consolas" w:hAnsi="Consolas" w:cs="Times New Roman"/>
@@ -7713,6 +8266,7 @@
                 <w:szCs w:val="20"/>
               </w:rPr>
             </w:pPr>
+            <w:proofErr w:type="spellStart"/>
             <w:r>
               <w:rPr>
                 <w:rFonts w:ascii="Consolas" w:hAnsi="Consolas" w:cs="Times New Roman"/>
@@ -7723,6 +8277,7 @@
               </w:rPr>
               <w:t>booking_payment_status</w:t>
             </w:r>
+            <w:proofErr w:type="spellEnd"/>
           </w:p>
           <w:p>
             <w:pPr>
@@ -7782,7 +8337,7 @@
           <w:szCs w:val="22"/>
         </w:rPr>
       </w:pPr>
-      <w:bookmarkStart w:id="23" w:name="_Toc37371440"/>
+      <w:bookmarkStart w:id="21" w:name="_Toc37371440"/>
       <w:r>
         <w:rPr>
           <w:rFonts w:ascii="Times New Roman" w:hAnsi="Times New Roman" w:cs="Times New Roman"/>
@@ -7838,7 +8393,7 @@
         </w:rPr>
         <w:t>ayment</w:t>
       </w:r>
-      <w:bookmarkEnd w:id="23"/>
+      <w:bookmarkEnd w:id="21"/>
     </w:p>
     <w:p>
       <w:pPr>
@@ -7916,7 +8471,7 @@
           <w:szCs w:val="22"/>
         </w:rPr>
       </w:pPr>
-      <w:bookmarkStart w:id="24" w:name="_Toc37371441"/>
+      <w:bookmarkStart w:id="22" w:name="_Toc37371441"/>
       <w:r>
         <w:rPr>
           <w:rFonts w:ascii="Times New Roman" w:hAnsi="Times New Roman" w:cs="Times New Roman"/>
@@ -7939,7 +8494,7 @@
         </w:rPr>
         <w:t>4</w:t>
       </w:r>
-      <w:bookmarkEnd w:id="24"/>
+      <w:bookmarkEnd w:id="22"/>
     </w:p>
     <w:p>
       <w:pPr>
@@ -8241,7 +8796,7 @@
           <w:szCs w:val="22"/>
         </w:rPr>
       </w:pPr>
-      <w:bookmarkStart w:id="25" w:name="_Toc37371442"/>
+      <w:bookmarkStart w:id="23" w:name="_Toc37371442"/>
       <w:r>
         <w:rPr>
           <w:rFonts w:ascii="Times New Roman" w:hAnsi="Times New Roman" w:cs="Times New Roman"/>
@@ -8265,7 +8820,7 @@
         </w:rPr>
         <w:t>ervices</w:t>
       </w:r>
-      <w:bookmarkEnd w:id="25"/>
+      <w:bookmarkEnd w:id="23"/>
     </w:p>
     <w:tbl>
       <w:tblPr>
@@ -8570,7 +9125,41 @@
                 <w:szCs w:val="20"/>
                 <w:lang w:val="en-SG"/>
               </w:rPr>
-              <w:t>&lt;string:payment_id&gt;</w:t>
+              <w:t>&lt;</w:t>
+            </w:r>
+            <w:proofErr w:type="spellStart"/>
+            <w:proofErr w:type="gramStart"/>
+            <w:r>
+              <w:rPr>
+                <w:rFonts w:ascii="Consolas" w:eastAsia="Times New Roman" w:hAnsi="Consolas" w:cs="Times New Roman"/>
+                <w:color w:val="000000" w:themeColor="text1"/>
+                <w:sz w:val="20"/>
+                <w:szCs w:val="20"/>
+                <w:lang w:val="en-SG"/>
+              </w:rPr>
+              <w:t>string:payment</w:t>
+            </w:r>
+            <w:proofErr w:type="gramEnd"/>
+            <w:r>
+              <w:rPr>
+                <w:rFonts w:ascii="Consolas" w:eastAsia="Times New Roman" w:hAnsi="Consolas" w:cs="Times New Roman"/>
+                <w:color w:val="000000" w:themeColor="text1"/>
+                <w:sz w:val="20"/>
+                <w:szCs w:val="20"/>
+                <w:lang w:val="en-SG"/>
+              </w:rPr>
+              <w:t>_id</w:t>
+            </w:r>
+            <w:proofErr w:type="spellEnd"/>
+            <w:r>
+              <w:rPr>
+                <w:rFonts w:ascii="Consolas" w:eastAsia="Times New Roman" w:hAnsi="Consolas" w:cs="Times New Roman"/>
+                <w:color w:val="000000" w:themeColor="text1"/>
+                <w:sz w:val="20"/>
+                <w:szCs w:val="20"/>
+                <w:lang w:val="en-SG"/>
+              </w:rPr>
+              <w:t>&gt;</w:t>
             </w:r>
           </w:p>
         </w:tc>
@@ -8613,6 +9202,7 @@
                 <w:lang w:val="en-SG"/>
               </w:rPr>
             </w:pPr>
+            <w:proofErr w:type="spellStart"/>
             <w:r>
               <w:rPr>
                 <w:rFonts w:ascii="Consolas" w:eastAsia="Times New Roman" w:hAnsi="Consolas" w:cs="Times New Roman"/>
@@ -8621,7 +9211,18 @@
                 <w:szCs w:val="20"/>
                 <w:lang w:val="en-SG"/>
               </w:rPr>
-              <w:t>payment_id,</w:t>
+              <w:t>payment_id</w:t>
+            </w:r>
+            <w:proofErr w:type="spellEnd"/>
+            <w:r>
+              <w:rPr>
+                <w:rFonts w:ascii="Consolas" w:eastAsia="Times New Roman" w:hAnsi="Consolas" w:cs="Times New Roman"/>
+                <w:color w:val="000000" w:themeColor="text1"/>
+                <w:sz w:val="20"/>
+                <w:szCs w:val="20"/>
+                <w:lang w:val="en-SG"/>
+              </w:rPr>
+              <w:t>,</w:t>
             </w:r>
           </w:p>
           <w:p>
@@ -8635,6 +9236,7 @@
                 <w:lang w:val="en-SG"/>
               </w:rPr>
             </w:pPr>
+            <w:proofErr w:type="spellStart"/>
             <w:r>
               <w:rPr>
                 <w:rFonts w:ascii="Consolas" w:eastAsia="Times New Roman" w:hAnsi="Consolas" w:cs="Times New Roman"/>
@@ -8643,7 +9245,18 @@
                 <w:szCs w:val="20"/>
                 <w:lang w:val="en-SG"/>
               </w:rPr>
-              <w:t>booking_id,</w:t>
+              <w:t>booking_id</w:t>
+            </w:r>
+            <w:proofErr w:type="spellEnd"/>
+            <w:r>
+              <w:rPr>
+                <w:rFonts w:ascii="Consolas" w:eastAsia="Times New Roman" w:hAnsi="Consolas" w:cs="Times New Roman"/>
+                <w:color w:val="000000" w:themeColor="text1"/>
+                <w:sz w:val="20"/>
+                <w:szCs w:val="20"/>
+                <w:lang w:val="en-SG"/>
+              </w:rPr>
+              <w:t>,</w:t>
             </w:r>
           </w:p>
           <w:p>
@@ -8657,6 +9270,7 @@
                 <w:lang w:val="en-SG"/>
               </w:rPr>
             </w:pPr>
+            <w:proofErr w:type="spellStart"/>
             <w:r>
               <w:rPr>
                 <w:rFonts w:ascii="Consolas" w:eastAsia="Times New Roman" w:hAnsi="Consolas" w:cs="Times New Roman"/>
@@ -8665,7 +9279,18 @@
                 <w:szCs w:val="20"/>
                 <w:lang w:val="en-SG"/>
               </w:rPr>
-              <w:t>booking_price,</w:t>
+              <w:t>booking_price</w:t>
+            </w:r>
+            <w:proofErr w:type="spellEnd"/>
+            <w:r>
+              <w:rPr>
+                <w:rFonts w:ascii="Consolas" w:eastAsia="Times New Roman" w:hAnsi="Consolas" w:cs="Times New Roman"/>
+                <w:color w:val="000000" w:themeColor="text1"/>
+                <w:sz w:val="20"/>
+                <w:szCs w:val="20"/>
+                <w:lang w:val="en-SG"/>
+              </w:rPr>
+              <w:t>,</w:t>
             </w:r>
           </w:p>
           <w:p>
@@ -8679,6 +9304,7 @@
                 <w:lang w:val="en-SG"/>
               </w:rPr>
             </w:pPr>
+            <w:proofErr w:type="spellStart"/>
             <w:r>
               <w:rPr>
                 <w:rFonts w:ascii="Consolas" w:eastAsia="Times New Roman" w:hAnsi="Consolas" w:cs="Times New Roman"/>
@@ -8699,6 +9325,7 @@
               </w:rPr>
               <w:t>id</w:t>
             </w:r>
+            <w:proofErr w:type="spellEnd"/>
           </w:p>
           <w:p>
             <w:pPr>
@@ -8833,6 +9460,7 @@
                 <w:lang w:val="en-SG"/>
               </w:rPr>
             </w:pPr>
+            <w:proofErr w:type="spellStart"/>
             <w:r>
               <w:rPr>
                 <w:rFonts w:ascii="Consolas" w:eastAsia="Times New Roman" w:hAnsi="Consolas" w:cs="Times New Roman"/>
@@ -8841,7 +9469,18 @@
                 <w:szCs w:val="20"/>
                 <w:lang w:val="en-SG"/>
               </w:rPr>
-              <w:t xml:space="preserve">Charge.php will </w:t>
+              <w:t>Charge.php</w:t>
+            </w:r>
+            <w:proofErr w:type="spellEnd"/>
+            <w:r>
+              <w:rPr>
+                <w:rFonts w:ascii="Consolas" w:eastAsia="Times New Roman" w:hAnsi="Consolas" w:cs="Times New Roman"/>
+                <w:color w:val="000000" w:themeColor="text1"/>
+                <w:sz w:val="20"/>
+                <w:szCs w:val="20"/>
+                <w:lang w:val="en-SG"/>
+              </w:rPr>
+              <w:t xml:space="preserve"> will </w:t>
             </w:r>
             <w:r>
               <w:rPr>
@@ -8924,6 +9563,7 @@
                 <w:lang w:val="en-SG"/>
               </w:rPr>
             </w:pPr>
+            <w:proofErr w:type="spellStart"/>
             <w:r>
               <w:rPr>
                 <w:rFonts w:ascii="Consolas" w:eastAsia="Times New Roman" w:hAnsi="Consolas" w:cs="Times New Roman"/>
@@ -8942,8 +9582,9 @@
                 <w:szCs w:val="20"/>
                 <w:lang w:val="en-SG"/>
               </w:rPr>
-              <w:t xml:space="preserve">irst_name, </w:t>
-            </w:r>
+              <w:t>irst_name</w:t>
+            </w:r>
+            <w:proofErr w:type="spellEnd"/>
             <w:r>
               <w:rPr>
                 <w:rFonts w:ascii="Consolas" w:eastAsia="Times New Roman" w:hAnsi="Consolas" w:cs="Times New Roman"/>
@@ -8952,6 +9593,17 @@
                 <w:szCs w:val="20"/>
                 <w:lang w:val="en-SG"/>
               </w:rPr>
+              <w:t xml:space="preserve">, </w:t>
+            </w:r>
+            <w:proofErr w:type="spellStart"/>
+            <w:r>
+              <w:rPr>
+                <w:rFonts w:ascii="Consolas" w:eastAsia="Times New Roman" w:hAnsi="Consolas" w:cs="Times New Roman"/>
+                <w:color w:val="000000" w:themeColor="text1"/>
+                <w:sz w:val="20"/>
+                <w:szCs w:val="20"/>
+                <w:lang w:val="en-SG"/>
+              </w:rPr>
               <w:t>l</w:t>
             </w:r>
             <w:r>
@@ -8962,7 +9614,18 @@
                 <w:szCs w:val="20"/>
                 <w:lang w:val="en-SG"/>
               </w:rPr>
-              <w:t>ast_name,</w:t>
+              <w:t>ast_name</w:t>
+            </w:r>
+            <w:proofErr w:type="spellEnd"/>
+            <w:r>
+              <w:rPr>
+                <w:rFonts w:ascii="Consolas" w:eastAsia="Times New Roman" w:hAnsi="Consolas" w:cs="Times New Roman"/>
+                <w:color w:val="000000" w:themeColor="text1"/>
+                <w:sz w:val="20"/>
+                <w:szCs w:val="20"/>
+                <w:lang w:val="en-SG"/>
+              </w:rPr>
+              <w:t>,</w:t>
             </w:r>
           </w:p>
           <w:p>
@@ -8976,6 +9639,7 @@
                 <w:lang w:val="en-SG"/>
               </w:rPr>
             </w:pPr>
+            <w:proofErr w:type="spellStart"/>
             <w:r>
               <w:rPr>
                 <w:rFonts w:ascii="Consolas" w:eastAsia="Times New Roman" w:hAnsi="Consolas" w:cs="Times New Roman"/>
@@ -8984,7 +9648,18 @@
                 <w:szCs w:val="20"/>
                 <w:lang w:val="en-SG"/>
               </w:rPr>
-              <w:t>card_number,</w:t>
+              <w:t>card_number</w:t>
+            </w:r>
+            <w:proofErr w:type="spellEnd"/>
+            <w:r>
+              <w:rPr>
+                <w:rFonts w:ascii="Consolas" w:eastAsia="Times New Roman" w:hAnsi="Consolas" w:cs="Times New Roman"/>
+                <w:color w:val="000000" w:themeColor="text1"/>
+                <w:sz w:val="20"/>
+                <w:szCs w:val="20"/>
+                <w:lang w:val="en-SG"/>
+              </w:rPr>
+              <w:t>,</w:t>
             </w:r>
           </w:p>
           <w:p>
@@ -8998,6 +9673,7 @@
                 <w:lang w:val="en-SG"/>
               </w:rPr>
             </w:pPr>
+            <w:proofErr w:type="spellStart"/>
             <w:r>
               <w:rPr>
                 <w:rFonts w:ascii="Consolas" w:eastAsia="Times New Roman" w:hAnsi="Consolas" w:cs="Times New Roman"/>
@@ -9008,6 +9684,7 @@
               </w:rPr>
               <w:t>payment_amount</w:t>
             </w:r>
+            <w:proofErr w:type="spellEnd"/>
           </w:p>
           <w:p>
             <w:pPr>
@@ -9187,7 +9864,41 @@
                 <w:szCs w:val="20"/>
                 <w:lang w:val="en-US"/>
               </w:rPr>
-              <w:t>&lt;string:customer_mobile&gt;</w:t>
+              <w:t>&lt;</w:t>
+            </w:r>
+            <w:proofErr w:type="spellStart"/>
+            <w:proofErr w:type="gramStart"/>
+            <w:r>
+              <w:rPr>
+                <w:rFonts w:ascii="Consolas" w:hAnsi="Consolas" w:cs="Times New Roman"/>
+                <w:color w:val="000000" w:themeColor="text1"/>
+                <w:sz w:val="20"/>
+                <w:szCs w:val="20"/>
+                <w:lang w:val="en-US"/>
+              </w:rPr>
+              <w:t>string:customer</w:t>
+            </w:r>
+            <w:proofErr w:type="gramEnd"/>
+            <w:r>
+              <w:rPr>
+                <w:rFonts w:ascii="Consolas" w:hAnsi="Consolas" w:cs="Times New Roman"/>
+                <w:color w:val="000000" w:themeColor="text1"/>
+                <w:sz w:val="20"/>
+                <w:szCs w:val="20"/>
+                <w:lang w:val="en-US"/>
+              </w:rPr>
+              <w:t>_mobile</w:t>
+            </w:r>
+            <w:proofErr w:type="spellEnd"/>
+            <w:r>
+              <w:rPr>
+                <w:rFonts w:ascii="Consolas" w:hAnsi="Consolas" w:cs="Times New Roman"/>
+                <w:color w:val="000000" w:themeColor="text1"/>
+                <w:sz w:val="20"/>
+                <w:szCs w:val="20"/>
+                <w:lang w:val="en-US"/>
+              </w:rPr>
+              <w:t>&gt;</w:t>
             </w:r>
           </w:p>
         </w:tc>
@@ -9229,6 +9940,7 @@
                 <w:lang w:val="en-US"/>
               </w:rPr>
             </w:pPr>
+            <w:proofErr w:type="spellStart"/>
             <w:r>
               <w:rPr>
                 <w:rFonts w:ascii="Consolas" w:hAnsi="Consolas" w:cs="Times New Roman"/>
@@ -9239,6 +9951,7 @@
               </w:rPr>
               <w:t>customer_mobile</w:t>
             </w:r>
+            <w:proofErr w:type="spellEnd"/>
           </w:p>
           <w:p>
             <w:pPr>
@@ -9298,14 +10011,25 @@
                 <w:szCs w:val="20"/>
               </w:rPr>
             </w:pPr>
-            <w:r>
-              <w:rPr>
-                <w:rFonts w:ascii="Consolas" w:hAnsi="Consolas" w:cs="Times New Roman"/>
-                <w:color w:val="000000" w:themeColor="text1"/>
-                <w:sz w:val="20"/>
-                <w:szCs w:val="20"/>
-              </w:rPr>
-              <w:t>customer_mobile,</w:t>
+            <w:proofErr w:type="spellStart"/>
+            <w:r>
+              <w:rPr>
+                <w:rFonts w:ascii="Consolas" w:hAnsi="Consolas" w:cs="Times New Roman"/>
+                <w:color w:val="000000" w:themeColor="text1"/>
+                <w:sz w:val="20"/>
+                <w:szCs w:val="20"/>
+              </w:rPr>
+              <w:t>customer_mobile</w:t>
+            </w:r>
+            <w:proofErr w:type="spellEnd"/>
+            <w:r>
+              <w:rPr>
+                <w:rFonts w:ascii="Consolas" w:hAnsi="Consolas" w:cs="Times New Roman"/>
+                <w:color w:val="000000" w:themeColor="text1"/>
+                <w:sz w:val="20"/>
+                <w:szCs w:val="20"/>
+              </w:rPr>
+              <w:t>,</w:t>
             </w:r>
           </w:p>
           <w:p>
@@ -9318,14 +10042,25 @@
                 <w:szCs w:val="20"/>
               </w:rPr>
             </w:pPr>
-            <w:r>
-              <w:rPr>
-                <w:rFonts w:ascii="Consolas" w:hAnsi="Consolas" w:cs="Times New Roman"/>
-                <w:color w:val="000000" w:themeColor="text1"/>
-                <w:sz w:val="20"/>
-                <w:szCs w:val="20"/>
-              </w:rPr>
-              <w:t>provider_id,</w:t>
+            <w:proofErr w:type="spellStart"/>
+            <w:r>
+              <w:rPr>
+                <w:rFonts w:ascii="Consolas" w:hAnsi="Consolas" w:cs="Times New Roman"/>
+                <w:color w:val="000000" w:themeColor="text1"/>
+                <w:sz w:val="20"/>
+                <w:szCs w:val="20"/>
+              </w:rPr>
+              <w:t>provider_id</w:t>
+            </w:r>
+            <w:proofErr w:type="spellEnd"/>
+            <w:r>
+              <w:rPr>
+                <w:rFonts w:ascii="Consolas" w:hAnsi="Consolas" w:cs="Times New Roman"/>
+                <w:color w:val="000000" w:themeColor="text1"/>
+                <w:sz w:val="20"/>
+                <w:szCs w:val="20"/>
+              </w:rPr>
+              <w:t>,</w:t>
             </w:r>
           </w:p>
           <w:p>
@@ -9338,14 +10073,25 @@
                 <w:szCs w:val="20"/>
               </w:rPr>
             </w:pPr>
-            <w:r>
-              <w:rPr>
-                <w:rFonts w:ascii="Consolas" w:hAnsi="Consolas" w:cs="Times New Roman"/>
-                <w:color w:val="000000" w:themeColor="text1"/>
-                <w:sz w:val="20"/>
-                <w:szCs w:val="20"/>
-              </w:rPr>
-              <w:t>provider_name,</w:t>
+            <w:proofErr w:type="spellStart"/>
+            <w:r>
+              <w:rPr>
+                <w:rFonts w:ascii="Consolas" w:hAnsi="Consolas" w:cs="Times New Roman"/>
+                <w:color w:val="000000" w:themeColor="text1"/>
+                <w:sz w:val="20"/>
+                <w:szCs w:val="20"/>
+              </w:rPr>
+              <w:t>provider_name</w:t>
+            </w:r>
+            <w:proofErr w:type="spellEnd"/>
+            <w:r>
+              <w:rPr>
+                <w:rFonts w:ascii="Consolas" w:hAnsi="Consolas" w:cs="Times New Roman"/>
+                <w:color w:val="000000" w:themeColor="text1"/>
+                <w:sz w:val="20"/>
+                <w:szCs w:val="20"/>
+              </w:rPr>
+              <w:t>,</w:t>
             </w:r>
           </w:p>
           <w:p>
@@ -9358,14 +10104,25 @@
                 <w:szCs w:val="20"/>
               </w:rPr>
             </w:pPr>
-            <w:r>
-              <w:rPr>
-                <w:rFonts w:ascii="Consolas" w:hAnsi="Consolas" w:cs="Times New Roman"/>
-                <w:color w:val="000000" w:themeColor="text1"/>
-                <w:sz w:val="20"/>
-                <w:szCs w:val="20"/>
-              </w:rPr>
-              <w:t>provider_service,</w:t>
+            <w:proofErr w:type="spellStart"/>
+            <w:r>
+              <w:rPr>
+                <w:rFonts w:ascii="Consolas" w:hAnsi="Consolas" w:cs="Times New Roman"/>
+                <w:color w:val="000000" w:themeColor="text1"/>
+                <w:sz w:val="20"/>
+                <w:szCs w:val="20"/>
+              </w:rPr>
+              <w:t>provider_service</w:t>
+            </w:r>
+            <w:proofErr w:type="spellEnd"/>
+            <w:r>
+              <w:rPr>
+                <w:rFonts w:ascii="Consolas" w:hAnsi="Consolas" w:cs="Times New Roman"/>
+                <w:color w:val="000000" w:themeColor="text1"/>
+                <w:sz w:val="20"/>
+                <w:szCs w:val="20"/>
+              </w:rPr>
+              <w:t>,</w:t>
             </w:r>
           </w:p>
           <w:p>
@@ -9378,14 +10135,25 @@
                 <w:szCs w:val="20"/>
               </w:rPr>
             </w:pPr>
-            <w:r>
-              <w:rPr>
-                <w:rFonts w:ascii="Consolas" w:hAnsi="Consolas" w:cs="Times New Roman"/>
-                <w:color w:val="000000" w:themeColor="text1"/>
-                <w:sz w:val="20"/>
-                <w:szCs w:val="20"/>
-              </w:rPr>
-              <w:t>booking_time,</w:t>
+            <w:proofErr w:type="spellStart"/>
+            <w:r>
+              <w:rPr>
+                <w:rFonts w:ascii="Consolas" w:hAnsi="Consolas" w:cs="Times New Roman"/>
+                <w:color w:val="000000" w:themeColor="text1"/>
+                <w:sz w:val="20"/>
+                <w:szCs w:val="20"/>
+              </w:rPr>
+              <w:t>booking_time</w:t>
+            </w:r>
+            <w:proofErr w:type="spellEnd"/>
+            <w:r>
+              <w:rPr>
+                <w:rFonts w:ascii="Consolas" w:hAnsi="Consolas" w:cs="Times New Roman"/>
+                <w:color w:val="000000" w:themeColor="text1"/>
+                <w:sz w:val="20"/>
+                <w:szCs w:val="20"/>
+              </w:rPr>
+              <w:t>,</w:t>
             </w:r>
           </w:p>
           <w:p>
@@ -9398,14 +10166,25 @@
                 <w:szCs w:val="20"/>
               </w:rPr>
             </w:pPr>
-            <w:r>
-              <w:rPr>
-                <w:rFonts w:ascii="Consolas" w:hAnsi="Consolas" w:cs="Times New Roman"/>
-                <w:color w:val="000000" w:themeColor="text1"/>
-                <w:sz w:val="20"/>
-                <w:szCs w:val="20"/>
-              </w:rPr>
-              <w:t>booking_day,</w:t>
+            <w:proofErr w:type="spellStart"/>
+            <w:r>
+              <w:rPr>
+                <w:rFonts w:ascii="Consolas" w:hAnsi="Consolas" w:cs="Times New Roman"/>
+                <w:color w:val="000000" w:themeColor="text1"/>
+                <w:sz w:val="20"/>
+                <w:szCs w:val="20"/>
+              </w:rPr>
+              <w:t>booking_day</w:t>
+            </w:r>
+            <w:proofErr w:type="spellEnd"/>
+            <w:r>
+              <w:rPr>
+                <w:rFonts w:ascii="Consolas" w:hAnsi="Consolas" w:cs="Times New Roman"/>
+                <w:color w:val="000000" w:themeColor="text1"/>
+                <w:sz w:val="20"/>
+                <w:szCs w:val="20"/>
+              </w:rPr>
+              <w:t>,</w:t>
             </w:r>
           </w:p>
           <w:p>
@@ -9418,14 +10197,25 @@
                 <w:szCs w:val="20"/>
               </w:rPr>
             </w:pPr>
-            <w:r>
-              <w:rPr>
-                <w:rFonts w:ascii="Consolas" w:hAnsi="Consolas" w:cs="Times New Roman"/>
-                <w:color w:val="000000" w:themeColor="text1"/>
-                <w:sz w:val="20"/>
-                <w:szCs w:val="20"/>
-              </w:rPr>
-              <w:t>booking_price,</w:t>
+            <w:proofErr w:type="spellStart"/>
+            <w:r>
+              <w:rPr>
+                <w:rFonts w:ascii="Consolas" w:hAnsi="Consolas" w:cs="Times New Roman"/>
+                <w:color w:val="000000" w:themeColor="text1"/>
+                <w:sz w:val="20"/>
+                <w:szCs w:val="20"/>
+              </w:rPr>
+              <w:t>booking_price</w:t>
+            </w:r>
+            <w:proofErr w:type="spellEnd"/>
+            <w:r>
+              <w:rPr>
+                <w:rFonts w:ascii="Consolas" w:hAnsi="Consolas" w:cs="Times New Roman"/>
+                <w:color w:val="000000" w:themeColor="text1"/>
+                <w:sz w:val="20"/>
+                <w:szCs w:val="20"/>
+              </w:rPr>
+              <w:t>,</w:t>
             </w:r>
           </w:p>
           <w:p>
@@ -9438,14 +10228,25 @@
                 <w:szCs w:val="20"/>
               </w:rPr>
             </w:pPr>
-            <w:r>
-              <w:rPr>
-                <w:rFonts w:ascii="Consolas" w:hAnsi="Consolas" w:cs="Times New Roman"/>
-                <w:color w:val="000000" w:themeColor="text1"/>
-                <w:sz w:val="20"/>
-                <w:szCs w:val="20"/>
-              </w:rPr>
-              <w:t>booking_status,</w:t>
+            <w:proofErr w:type="spellStart"/>
+            <w:r>
+              <w:rPr>
+                <w:rFonts w:ascii="Consolas" w:hAnsi="Consolas" w:cs="Times New Roman"/>
+                <w:color w:val="000000" w:themeColor="text1"/>
+                <w:sz w:val="20"/>
+                <w:szCs w:val="20"/>
+              </w:rPr>
+              <w:t>booking_status</w:t>
+            </w:r>
+            <w:proofErr w:type="spellEnd"/>
+            <w:r>
+              <w:rPr>
+                <w:rFonts w:ascii="Consolas" w:hAnsi="Consolas" w:cs="Times New Roman"/>
+                <w:color w:val="000000" w:themeColor="text1"/>
+                <w:sz w:val="20"/>
+                <w:szCs w:val="20"/>
+              </w:rPr>
+              <w:t>,</w:t>
             </w:r>
           </w:p>
           <w:p>
@@ -9458,6 +10259,7 @@
                 <w:szCs w:val="20"/>
               </w:rPr>
             </w:pPr>
+            <w:proofErr w:type="spellStart"/>
             <w:r>
               <w:rPr>
                 <w:rFonts w:ascii="Consolas" w:hAnsi="Consolas" w:cs="Times New Roman"/>
@@ -9467,6 +10269,7 @@
               </w:rPr>
               <w:t>booking_payment_status</w:t>
             </w:r>
+            <w:proofErr w:type="spellEnd"/>
           </w:p>
           <w:p>
             <w:pPr>
@@ -9522,7 +10325,7 @@
           <w:szCs w:val="22"/>
         </w:rPr>
       </w:pPr>
-      <w:bookmarkStart w:id="26" w:name="_Toc37371443"/>
+      <w:bookmarkStart w:id="24" w:name="_Toc37371443"/>
       <w:r>
         <w:rPr>
           <w:rFonts w:ascii="Times New Roman" w:hAnsi="Times New Roman" w:cs="Times New Roman"/>
@@ -9534,7 +10337,7 @@
         </w:rPr>
         <w:t>Beyond the Labs</w:t>
       </w:r>
-      <w:bookmarkEnd w:id="26"/>
+      <w:bookmarkEnd w:id="24"/>
     </w:p>
     <w:p>
       <w:pPr>
@@ -9575,7 +10378,25 @@
           <w:iCs/>
           <w:color w:val="000000" w:themeColor="text1"/>
         </w:rPr>
-        <w:t xml:space="preserve">In this portion, the Stripe API has bee used to do the payment of each customer. The Stripe API is organized around REST. </w:t>
+        <w:t xml:space="preserve">In this portion, the Stripe API has </w:t>
+      </w:r>
+      <w:proofErr w:type="spellStart"/>
+      <w:r>
+        <w:rPr>
+          <w:rFonts w:ascii="Times New Roman" w:hAnsi="Times New Roman" w:cs="Times New Roman"/>
+          <w:iCs/>
+          <w:color w:val="000000" w:themeColor="text1"/>
+        </w:rPr>
+        <w:t>bee</w:t>
+      </w:r>
+      <w:proofErr w:type="spellEnd"/>
+      <w:r>
+        <w:rPr>
+          <w:rFonts w:ascii="Times New Roman" w:hAnsi="Times New Roman" w:cs="Times New Roman"/>
+          <w:iCs/>
+          <w:color w:val="000000" w:themeColor="text1"/>
+        </w:rPr>
+        <w:t xml:space="preserve"> used to do the payment of each customer. The Stripe API is organized around REST. </w:t>
       </w:r>
       <w:r>
         <w:rPr>
@@ -9676,7 +10497,7 @@
           <w:szCs w:val="22"/>
         </w:rPr>
       </w:pPr>
-      <w:bookmarkStart w:id="27" w:name="_Toc37371444"/>
+      <w:bookmarkStart w:id="25" w:name="_Toc37371444"/>
       <w:r>
         <w:rPr>
           <w:rFonts w:ascii="Times New Roman" w:hAnsi="Times New Roman" w:cs="Times New Roman"/>
@@ -9732,7 +10553,7 @@
         </w:rPr>
         <w:t xml:space="preserve"> Payment</w:t>
       </w:r>
-      <w:bookmarkEnd w:id="27"/>
+      <w:bookmarkEnd w:id="25"/>
     </w:p>
     <w:p>
       <w:pPr>
@@ -9747,15 +10568,13 @@
       </w:pPr>
       <w:r>
         <w:rPr>
-          <w:rFonts w:ascii="Times New Roman" w:hAnsi="Times New Roman" w:cs="Times New Roman"/>
           <w:noProof/>
-          <w:color w:val="000000" w:themeColor="text1"/>
         </w:rPr>
         <w:drawing>
-          <wp:inline distT="0" distB="0" distL="0" distR="0" wp14:anchorId="3C95FA91" wp14:editId="16FCA4DF">
-            <wp:extent cx="6645910" cy="850900"/>
-            <wp:effectExtent l="0" t="0" r="0" b="0"/>
-            <wp:docPr id="12" name="Picture 12"/>
+          <wp:inline distT="0" distB="0" distL="0" distR="0" wp14:anchorId="383A9FC4" wp14:editId="3677F8B6">
+            <wp:extent cx="6645910" cy="1403350"/>
+            <wp:effectExtent l="0" t="0" r="2540" b="6350"/>
+            <wp:docPr id="4" name="Picture 4"/>
             <wp:cNvGraphicFramePr>
               <a:graphicFrameLocks xmlns:a="http://schemas.openxmlformats.org/drawingml/2006/main" noChangeAspect="1"/>
             </wp:cNvGraphicFramePr>
@@ -9763,31 +10582,22 @@
               <a:graphicData uri="http://schemas.openxmlformats.org/drawingml/2006/picture">
                 <pic:pic xmlns:pic="http://schemas.openxmlformats.org/drawingml/2006/picture">
                   <pic:nvPicPr>
-                    <pic:cNvPr id="0" name="Picture 9"/>
-                    <pic:cNvPicPr>
-                      <a:picLocks noChangeAspect="1" noChangeArrowheads="1"/>
-                    </pic:cNvPicPr>
+                    <pic:cNvPr id="1" name=""/>
+                    <pic:cNvPicPr/>
                   </pic:nvPicPr>
                   <pic:blipFill rotWithShape="1">
-                    <a:blip r:embed="rId15">
-                      <a:extLst>
-                        <a:ext uri="{28A0092B-C50C-407E-A947-70E740481C1C}">
-                          <a14:useLocalDpi xmlns:a14="http://schemas.microsoft.com/office/drawing/2010/main" val="0"/>
-                        </a:ext>
-                      </a:extLst>
-                    </a:blip>
-                    <a:srcRect t="30046" b="35542"/>
+                    <a:blip r:embed="rId15"/>
+                    <a:srcRect t="17666" b="44794"/>
                     <a:stretch/>
                   </pic:blipFill>
                   <pic:spPr bwMode="auto">
                     <a:xfrm>
                       <a:off x="0" y="0"/>
-                      <a:ext cx="6645910" cy="850900"/>
+                      <a:ext cx="6645910" cy="1403350"/>
                     </a:xfrm>
                     <a:prstGeom prst="rect">
                       <a:avLst/>
                     </a:prstGeom>
-                    <a:noFill/>
                     <a:ln>
                       <a:noFill/>
                     </a:ln>
@@ -9821,7 +10631,7 @@
           <w:szCs w:val="22"/>
         </w:rPr>
       </w:pPr>
-      <w:bookmarkStart w:id="28" w:name="_Toc37371445"/>
+      <w:bookmarkStart w:id="26" w:name="_Toc37371445"/>
       <w:r>
         <w:rPr>
           <w:rFonts w:ascii="Times New Roman" w:hAnsi="Times New Roman" w:cs="Times New Roman"/>
@@ -9844,7 +10654,7 @@
         </w:rPr>
         <w:t>5</w:t>
       </w:r>
-      <w:bookmarkEnd w:id="28"/>
+      <w:bookmarkEnd w:id="26"/>
     </w:p>
     <w:p>
       <w:pPr>
@@ -9854,6 +10664,7 @@
           <w:numId w:val="16"/>
         </w:numPr>
         <w:spacing w:before="80" w:after="0" w:line="276" w:lineRule="auto"/>
+        <w:jc w:val="both"/>
         <w:rPr>
           <w:rFonts w:ascii="Times New Roman" w:eastAsia="Times New Roman" w:hAnsi="Times New Roman" w:cs="Times New Roman"/>
           <w:color w:val="000000" w:themeColor="text1"/>
@@ -9866,7 +10677,25 @@
           <w:color w:val="000000" w:themeColor="text1"/>
           <w:lang w:val="en-SG"/>
         </w:rPr>
-        <w:t>The external payment service processes the payment system processes the payment information and this is being reflected on the UI.</w:t>
+        <w:t xml:space="preserve">The service provider logs in and </w:t>
+      </w:r>
+      <w:r>
+        <w:rPr>
+          <w:rFonts w:ascii="Times New Roman" w:eastAsia="Times New Roman" w:hAnsi="Times New Roman" w:cs="Times New Roman"/>
+          <w:color w:val="000000" w:themeColor="text1"/>
+          <w:lang w:val="en-SG"/>
+        </w:rPr>
+        <w:t>the UI will invoke the payment microservice to retrieve all payments that have been successfully made for the service pr</w:t>
+      </w:r>
+      <w:bookmarkStart w:id="27" w:name="_GoBack"/>
+      <w:bookmarkEnd w:id="27"/>
+      <w:r>
+        <w:rPr>
+          <w:rFonts w:ascii="Times New Roman" w:eastAsia="Times New Roman" w:hAnsi="Times New Roman" w:cs="Times New Roman"/>
+          <w:color w:val="000000" w:themeColor="text1"/>
+          <w:lang w:val="en-SG"/>
+        </w:rPr>
+        <w:t>ovider.</w:t>
       </w:r>
     </w:p>
     <w:p>
@@ -9889,18 +10718,26 @@
           <w:color w:val="000000" w:themeColor="text1"/>
           <w:lang w:val="en-SG"/>
         </w:rPr>
-        <w:t>The UI then sends a HTTP request message to the customer containing the payment confirmation details, as well as an invoice.</w:t>
-      </w:r>
-    </w:p>
-    <w:p>
-      <w:pPr>
-        <w:widowControl w:val="0"/>
-        <w:spacing w:before="72" w:after="0" w:line="276" w:lineRule="auto"/>
+        <w:t xml:space="preserve">The microservice will retrieve the request and returns to the Service Provider UI to be </w:t>
+      </w:r>
+      <w:proofErr w:type="gramStart"/>
+      <w:r>
         <w:rPr>
           <w:rFonts w:ascii="Times New Roman" w:eastAsia="Times New Roman" w:hAnsi="Times New Roman" w:cs="Times New Roman"/>
           <w:color w:val="000000" w:themeColor="text1"/>
-        </w:rPr>
-      </w:pPr>
+          <w:lang w:val="en-SG"/>
+        </w:rPr>
+        <w:t>reflected back</w:t>
+      </w:r>
+      <w:proofErr w:type="gramEnd"/>
+      <w:r>
+        <w:rPr>
+          <w:rFonts w:ascii="Times New Roman" w:eastAsia="Times New Roman" w:hAnsi="Times New Roman" w:cs="Times New Roman"/>
+          <w:color w:val="000000" w:themeColor="text1"/>
+          <w:lang w:val="en-SG"/>
+        </w:rPr>
+        <w:t xml:space="preserve"> to user.</w:t>
+      </w:r>
     </w:p>
     <w:p>
       <w:pPr>
@@ -9930,7 +10767,7 @@
           <w:szCs w:val="22"/>
         </w:rPr>
       </w:pPr>
-      <w:bookmarkStart w:id="29" w:name="_Toc37371446"/>
+      <w:bookmarkStart w:id="28" w:name="_Toc37371446"/>
       <w:r>
         <w:rPr>
           <w:rFonts w:ascii="Times New Roman" w:hAnsi="Times New Roman" w:cs="Times New Roman"/>
@@ -9940,7 +10777,6 @@
           <w:sz w:val="22"/>
           <w:szCs w:val="22"/>
         </w:rPr>
-        <w:lastRenderedPageBreak/>
         <w:t>Micros</w:t>
       </w:r>
       <w:r>
@@ -9965,7 +10801,7 @@
         </w:rPr>
         <w:t>s</w:t>
       </w:r>
-      <w:bookmarkEnd w:id="29"/>
+      <w:bookmarkEnd w:id="28"/>
     </w:p>
     <w:tbl>
       <w:tblPr>
@@ -10398,7 +11234,41 @@
                 <w:szCs w:val="20"/>
                 <w:lang w:val="en-SG"/>
               </w:rPr>
-              <w:t>&lt;string:provider_id&gt;</w:t>
+              <w:t>&lt;</w:t>
+            </w:r>
+            <w:proofErr w:type="spellStart"/>
+            <w:proofErr w:type="gramStart"/>
+            <w:r>
+              <w:rPr>
+                <w:rFonts w:ascii="Consolas" w:eastAsia="Times New Roman" w:hAnsi="Consolas" w:cs="Times New Roman"/>
+                <w:color w:val="000000" w:themeColor="text1"/>
+                <w:sz w:val="20"/>
+                <w:szCs w:val="20"/>
+                <w:lang w:val="en-SG"/>
+              </w:rPr>
+              <w:t>string:provider</w:t>
+            </w:r>
+            <w:proofErr w:type="gramEnd"/>
+            <w:r>
+              <w:rPr>
+                <w:rFonts w:ascii="Consolas" w:eastAsia="Times New Roman" w:hAnsi="Consolas" w:cs="Times New Roman"/>
+                <w:color w:val="000000" w:themeColor="text1"/>
+                <w:sz w:val="20"/>
+                <w:szCs w:val="20"/>
+                <w:lang w:val="en-SG"/>
+              </w:rPr>
+              <w:t>_id</w:t>
+            </w:r>
+            <w:proofErr w:type="spellEnd"/>
+            <w:r>
+              <w:rPr>
+                <w:rFonts w:ascii="Consolas" w:eastAsia="Times New Roman" w:hAnsi="Consolas" w:cs="Times New Roman"/>
+                <w:color w:val="000000" w:themeColor="text1"/>
+                <w:sz w:val="20"/>
+                <w:szCs w:val="20"/>
+                <w:lang w:val="en-SG"/>
+              </w:rPr>
+              <w:t>&gt;</w:t>
             </w:r>
           </w:p>
         </w:tc>
@@ -10441,6 +11311,7 @@
               </w:rPr>
               <w:t>{</w:t>
             </w:r>
+            <w:proofErr w:type="spellStart"/>
             <w:r>
               <w:rPr>
                 <w:rFonts w:ascii="Consolas" w:eastAsia="Times New Roman" w:hAnsi="Consolas" w:cs="Times New Roman"/>
@@ -10451,6 +11322,7 @@
               </w:rPr>
               <w:t>provider_id</w:t>
             </w:r>
+            <w:proofErr w:type="spellEnd"/>
             <w:r>
               <w:rPr>
                 <w:rFonts w:ascii="Consolas" w:eastAsia="Times New Roman" w:hAnsi="Consolas" w:cs="Times New Roman"/>
@@ -10514,6 +11386,7 @@
                 <w:lang w:val="en-SG"/>
               </w:rPr>
             </w:pPr>
+            <w:proofErr w:type="spellStart"/>
             <w:r>
               <w:rPr>
                 <w:rFonts w:ascii="Consolas" w:eastAsia="Times New Roman" w:hAnsi="Consolas" w:cs="Times New Roman"/>
@@ -10522,7 +11395,18 @@
                 <w:szCs w:val="20"/>
                 <w:lang w:val="en-SG"/>
               </w:rPr>
-              <w:t>payment_id,</w:t>
+              <w:t>payment_id</w:t>
+            </w:r>
+            <w:proofErr w:type="spellEnd"/>
+            <w:r>
+              <w:rPr>
+                <w:rFonts w:ascii="Consolas" w:eastAsia="Times New Roman" w:hAnsi="Consolas" w:cs="Times New Roman"/>
+                <w:color w:val="000000" w:themeColor="text1"/>
+                <w:sz w:val="20"/>
+                <w:szCs w:val="20"/>
+                <w:lang w:val="en-SG"/>
+              </w:rPr>
+              <w:t>,</w:t>
             </w:r>
           </w:p>
           <w:p>
@@ -10536,6 +11420,7 @@
                 <w:lang w:val="en-SG"/>
               </w:rPr>
             </w:pPr>
+            <w:proofErr w:type="spellStart"/>
             <w:r>
               <w:rPr>
                 <w:rFonts w:ascii="Consolas" w:eastAsia="Times New Roman" w:hAnsi="Consolas" w:cs="Times New Roman"/>
@@ -10544,7 +11429,18 @@
                 <w:szCs w:val="20"/>
                 <w:lang w:val="en-SG"/>
               </w:rPr>
-              <w:t>booking_id,</w:t>
+              <w:t>booking_id</w:t>
+            </w:r>
+            <w:proofErr w:type="spellEnd"/>
+            <w:r>
+              <w:rPr>
+                <w:rFonts w:ascii="Consolas" w:eastAsia="Times New Roman" w:hAnsi="Consolas" w:cs="Times New Roman"/>
+                <w:color w:val="000000" w:themeColor="text1"/>
+                <w:sz w:val="20"/>
+                <w:szCs w:val="20"/>
+                <w:lang w:val="en-SG"/>
+              </w:rPr>
+              <w:t>,</w:t>
             </w:r>
           </w:p>
           <w:p>
@@ -10558,6 +11454,7 @@
                 <w:lang w:val="en-SG"/>
               </w:rPr>
             </w:pPr>
+            <w:proofErr w:type="spellStart"/>
             <w:r>
               <w:rPr>
                 <w:rFonts w:ascii="Consolas" w:eastAsia="Times New Roman" w:hAnsi="Consolas" w:cs="Times New Roman"/>
@@ -10566,8 +11463,10 @@
                 <w:szCs w:val="20"/>
                 <w:lang w:val="en-SG"/>
               </w:rPr>
-              <w:t>booking_price,</w:t>
-            </w:r>
+              <w:t>booking_price</w:t>
+            </w:r>
+            <w:proofErr w:type="spellEnd"/>
+            <w:proofErr w:type="gramStart"/>
             <w:r>
               <w:rPr>
                 <w:rFonts w:ascii="Consolas" w:eastAsia="Times New Roman" w:hAnsi="Consolas" w:cs="Times New Roman"/>
@@ -10576,18 +11475,9 @@
                 <w:szCs w:val="20"/>
                 <w:lang w:val="en-SG"/>
               </w:rPr>
-              <w:t xml:space="preserve"> </w:t>
-            </w:r>
-            <w:r>
-              <w:rPr>
-                <w:rFonts w:ascii="Consolas" w:eastAsia="Times New Roman" w:hAnsi="Consolas" w:cs="Times New Roman"/>
-                <w:color w:val="000000" w:themeColor="text1"/>
-                <w:sz w:val="20"/>
-                <w:szCs w:val="20"/>
-                <w:lang w:val="en-SG"/>
-              </w:rPr>
-              <w:t>}</w:t>
-            </w:r>
+              <w:t>, }</w:t>
+            </w:r>
+            <w:proofErr w:type="gramEnd"/>
           </w:p>
         </w:tc>
       </w:tr>
@@ -10607,7 +11497,7 @@
           <w:color w:val="000000" w:themeColor="text1"/>
         </w:rPr>
       </w:pPr>
-      <w:bookmarkStart w:id="30" w:name="_Toc37371447"/>
+      <w:bookmarkStart w:id="29" w:name="_Toc37371447"/>
       <w:r>
         <w:rPr>
           <w:rFonts w:ascii="Times New Roman" w:hAnsi="Times New Roman" w:cs="Times New Roman"/>
@@ -10617,7 +11507,7 @@
         </w:rPr>
         <w:t>References</w:t>
       </w:r>
-      <w:bookmarkEnd w:id="30"/>
+      <w:bookmarkEnd w:id="29"/>
     </w:p>
     <w:p>
       <w:pPr>
@@ -10667,7 +11557,23 @@
           <w:rFonts w:ascii="Times New Roman" w:hAnsi="Times New Roman" w:cs="Times New Roman"/>
           <w:color w:val="000000" w:themeColor="text1"/>
         </w:rPr>
-        <w:t>jQuery and Javascript Plugins</w:t>
+        <w:t xml:space="preserve">jQuery and </w:t>
+      </w:r>
+      <w:proofErr w:type="spellStart"/>
+      <w:r>
+        <w:rPr>
+          <w:rFonts w:ascii="Times New Roman" w:hAnsi="Times New Roman" w:cs="Times New Roman"/>
+          <w:color w:val="000000" w:themeColor="text1"/>
+        </w:rPr>
+        <w:t>Javascript</w:t>
+      </w:r>
+      <w:proofErr w:type="spellEnd"/>
+      <w:r>
+        <w:rPr>
+          <w:rFonts w:ascii="Times New Roman" w:hAnsi="Times New Roman" w:cs="Times New Roman"/>
+          <w:color w:val="000000" w:themeColor="text1"/>
+        </w:rPr>
+        <w:t xml:space="preserve"> Plugins</w:t>
       </w:r>
       <w:r>
         <w:rPr>
@@ -10788,7 +11694,7 @@
           <w:color w:val="000000" w:themeColor="text1"/>
         </w:rPr>
       </w:pPr>
-      <w:bookmarkStart w:id="31" w:name="_Toc37371448"/>
+      <w:bookmarkStart w:id="30" w:name="_Toc37371448"/>
       <w:r>
         <w:rPr>
           <w:rFonts w:ascii="Times New Roman" w:hAnsi="Times New Roman" w:cs="Times New Roman"/>
@@ -10798,7 +11704,7 @@
         </w:rPr>
         <w:t>Appendices</w:t>
       </w:r>
-      <w:bookmarkEnd w:id="31"/>
+      <w:bookmarkEnd w:id="30"/>
     </w:p>
     <w:p>
       <w:pPr>
@@ -13577,6 +14483,7 @@
   <w:style w:type="character" w:default="1" w:styleId="DefaultParagraphFont">
     <w:name w:val="Default Paragraph Font"/>
     <w:uiPriority w:val="1"/>
+    <w:semiHidden/>
     <w:unhideWhenUsed/>
   </w:style>
   <w:style w:type="table" w:default="1" w:styleId="TableNormal">
@@ -14156,7 +15063,7 @@
 </file>
 
 <file path=customXml/itemProps1.xml><?xml version="1.0" encoding="utf-8"?>
-<ds:datastoreItem xmlns:ds="http://schemas.openxmlformats.org/officeDocument/2006/customXml" ds:itemID="{6F61BA42-81AB-4A5B-AE3E-ED6372E727D9}">
+<ds:datastoreItem xmlns:ds="http://schemas.openxmlformats.org/officeDocument/2006/customXml" ds:itemID="{D334391B-2606-4153-BE4F-859C5D5D8897}">
   <ds:schemaRefs>
     <ds:schemaRef ds:uri="http://schemas.openxmlformats.org/officeDocument/2006/bibliography"/>
   </ds:schemaRefs>

</xml_diff>